<commit_message>
add API list all restaurant
</commit_message>
<xml_diff>
--- a/documentation.docx
+++ b/documentation.docx
@@ -4,81 +4,515 @@
   <w:body>
     <w:p>
       <w:pPr>
-        <w:rPr>
-          <w:noProof/>
-        </w:rPr>
-      </w:pPr>
-      <w:r>
-        <w:rPr>
-          <w:noProof/>
+        <w:spacing w:after="0" w:line="360" w:lineRule="auto"/>
+        <w:jc w:val="both"/>
+        <w:rPr>
+          <w:rFonts w:ascii="Times New Roman" w:hAnsi="Times New Roman" w:cs="Times New Roman"/>
+          <w:b/>
+          <w:bCs/>
+          <w:noProof/>
+          <w:sz w:val="24"/>
+          <w:szCs w:val="24"/>
+        </w:rPr>
+      </w:pPr>
+      <w:r>
+        <w:rPr>
+          <w:rFonts w:ascii="Times New Roman" w:hAnsi="Times New Roman" w:cs="Times New Roman"/>
+          <w:b/>
+          <w:bCs/>
+          <w:noProof/>
+          <w:sz w:val="24"/>
+          <w:szCs w:val="24"/>
+        </w:rPr>
+        <w:t>API Documentation</w:t>
+      </w:r>
+    </w:p>
+    <w:p>
+      <w:pPr>
+        <w:spacing w:after="0" w:line="360" w:lineRule="auto"/>
+        <w:jc w:val="both"/>
+        <w:rPr>
+          <w:rFonts w:ascii="Times New Roman" w:hAnsi="Times New Roman" w:cs="Times New Roman"/>
+          <w:b/>
+          <w:bCs/>
+          <w:noProof/>
+          <w:sz w:val="24"/>
+          <w:szCs w:val="24"/>
+        </w:rPr>
+      </w:pPr>
+    </w:p>
+    <w:p>
+      <w:pPr>
+        <w:pStyle w:val="ListParagraph"/>
+        <w:numPr>
+          <w:ilvl w:val="0"/>
+          <w:numId w:val="1"/>
+        </w:numPr>
+        <w:spacing w:after="0" w:line="360" w:lineRule="auto"/>
+        <w:ind w:left="360"/>
+        <w:jc w:val="both"/>
+        <w:rPr>
+          <w:rFonts w:ascii="Times New Roman" w:hAnsi="Times New Roman" w:cs="Times New Roman"/>
+          <w:noProof/>
+          <w:sz w:val="24"/>
+          <w:szCs w:val="24"/>
+        </w:rPr>
+      </w:pPr>
+      <w:r>
+        <w:rPr>
+          <w:rFonts w:ascii="Times New Roman" w:hAnsi="Times New Roman" w:cs="Times New Roman"/>
+          <w:noProof/>
+          <w:sz w:val="24"/>
+          <w:szCs w:val="24"/>
+        </w:rPr>
+        <w:t>Installation</w:t>
+      </w:r>
+    </w:p>
+    <w:p>
+      <w:pPr>
+        <w:pStyle w:val="ListParagraph"/>
+        <w:numPr>
+          <w:ilvl w:val="0"/>
+          <w:numId w:val="2"/>
+        </w:numPr>
+        <w:spacing w:after="0" w:line="360" w:lineRule="auto"/>
+        <w:ind w:left="720"/>
+        <w:jc w:val="both"/>
+        <w:rPr>
+          <w:rFonts w:ascii="Times New Roman" w:hAnsi="Times New Roman" w:cs="Times New Roman"/>
+          <w:noProof/>
+          <w:sz w:val="24"/>
+          <w:szCs w:val="24"/>
+        </w:rPr>
+      </w:pPr>
+      <w:r>
+        <w:rPr>
+          <w:rFonts w:ascii="Times New Roman" w:hAnsi="Times New Roman" w:cs="Times New Roman"/>
+          <w:noProof/>
+          <w:sz w:val="24"/>
+          <w:szCs w:val="24"/>
+        </w:rPr>
+        <w:t>Create database with name “db_apijwt”</w:t>
+      </w:r>
+      <w:r>
+        <w:rPr>
+          <w:rFonts w:ascii="Times New Roman" w:hAnsi="Times New Roman" w:cs="Times New Roman"/>
+          <w:noProof/>
+          <w:sz w:val="24"/>
+          <w:szCs w:val="24"/>
+        </w:rPr>
+        <w:t>.</w:t>
+      </w:r>
+    </w:p>
+    <w:p>
+      <w:pPr>
+        <w:pStyle w:val="ListParagraph"/>
+        <w:numPr>
+          <w:ilvl w:val="0"/>
+          <w:numId w:val="2"/>
+        </w:numPr>
+        <w:spacing w:after="0" w:line="360" w:lineRule="auto"/>
+        <w:ind w:left="720"/>
+        <w:jc w:val="both"/>
+        <w:rPr>
+          <w:rFonts w:ascii="Times New Roman" w:hAnsi="Times New Roman" w:cs="Times New Roman"/>
+          <w:noProof/>
+          <w:sz w:val="24"/>
+          <w:szCs w:val="24"/>
+        </w:rPr>
+      </w:pPr>
+      <w:r>
+        <w:rPr>
+          <w:rFonts w:ascii="Times New Roman" w:hAnsi="Times New Roman" w:cs="Times New Roman"/>
+          <w:noProof/>
+          <w:sz w:val="24"/>
+          <w:szCs w:val="24"/>
+        </w:rPr>
+        <w:t>Migrate the database and seeder with this command:</w:t>
+      </w:r>
+    </w:p>
+    <w:p>
+      <w:pPr>
+        <w:pStyle w:val="ListParagraph"/>
+        <w:spacing w:after="0" w:line="360" w:lineRule="auto"/>
+        <w:jc w:val="both"/>
+        <w:rPr>
+          <w:rFonts w:ascii="Times New Roman" w:hAnsi="Times New Roman" w:cs="Times New Roman"/>
+          <w:noProof/>
+          <w:sz w:val="24"/>
+          <w:szCs w:val="24"/>
+        </w:rPr>
+      </w:pPr>
+      <w:r>
+        <w:rPr>
+          <w:rFonts w:ascii="Times New Roman" w:hAnsi="Times New Roman" w:cs="Times New Roman"/>
+          <w:noProof/>
+          <w:sz w:val="24"/>
+          <w:szCs w:val="24"/>
+        </w:rPr>
+        <w:t>“php artisan migrate --seed”</w:t>
+      </w:r>
+    </w:p>
+    <w:p>
+      <w:pPr>
+        <w:spacing w:after="0" w:line="360" w:lineRule="auto"/>
+        <w:jc w:val="both"/>
+        <w:rPr>
+          <w:rFonts w:ascii="Times New Roman" w:hAnsi="Times New Roman" w:cs="Times New Roman"/>
+          <w:noProof/>
+          <w:sz w:val="24"/>
+          <w:szCs w:val="24"/>
+        </w:rPr>
+      </w:pPr>
+    </w:p>
+    <w:p>
+      <w:pPr>
+        <w:pStyle w:val="ListParagraph"/>
+        <w:numPr>
+          <w:ilvl w:val="0"/>
+          <w:numId w:val="1"/>
+        </w:numPr>
+        <w:spacing w:after="0" w:line="360" w:lineRule="auto"/>
+        <w:ind w:left="360"/>
+        <w:jc w:val="both"/>
+        <w:rPr>
+          <w:rFonts w:ascii="Times New Roman" w:hAnsi="Times New Roman" w:cs="Times New Roman"/>
+          <w:noProof/>
+          <w:sz w:val="24"/>
+          <w:szCs w:val="24"/>
+        </w:rPr>
+      </w:pPr>
+      <w:r>
+        <w:rPr>
+          <w:rFonts w:ascii="Times New Roman" w:hAnsi="Times New Roman" w:cs="Times New Roman"/>
+          <w:noProof/>
+          <w:sz w:val="24"/>
+          <w:szCs w:val="24"/>
+        </w:rPr>
+        <w:t>API Features</w:t>
+      </w:r>
+    </w:p>
+    <w:p>
+      <w:pPr>
+        <w:pStyle w:val="ListParagraph"/>
+        <w:spacing w:after="0" w:line="360" w:lineRule="auto"/>
+        <w:ind w:left="360"/>
+        <w:jc w:val="both"/>
+        <w:rPr>
+          <w:rFonts w:ascii="Times New Roman" w:hAnsi="Times New Roman" w:cs="Times New Roman"/>
+          <w:noProof/>
+          <w:sz w:val="24"/>
+          <w:szCs w:val="24"/>
+        </w:rPr>
+      </w:pPr>
+      <w:r>
+        <w:rPr>
+          <w:rFonts w:ascii="Times New Roman" w:hAnsi="Times New Roman" w:cs="Times New Roman"/>
+          <w:noProof/>
+          <w:sz w:val="24"/>
+          <w:szCs w:val="24"/>
+        </w:rPr>
+        <w:t xml:space="preserve">Base URL: </w:t>
+      </w:r>
+      <w:r>
+        <w:rPr>
+          <w:rFonts w:ascii="Times New Roman" w:hAnsi="Times New Roman" w:cs="Times New Roman"/>
+          <w:b/>
+          <w:bCs/>
+          <w:noProof/>
+          <w:sz w:val="24"/>
+          <w:szCs w:val="24"/>
+        </w:rPr>
+        <w:t>127.0.0.1:8000/api/auth/</w:t>
+      </w:r>
+    </w:p>
+    <w:p>
+      <w:pPr>
+        <w:pStyle w:val="ListParagraph"/>
+        <w:spacing w:after="0" w:line="360" w:lineRule="auto"/>
+        <w:ind w:left="360"/>
+        <w:jc w:val="both"/>
+        <w:rPr>
+          <w:rFonts w:ascii="Times New Roman" w:hAnsi="Times New Roman" w:cs="Times New Roman"/>
+          <w:noProof/>
+          <w:sz w:val="24"/>
+          <w:szCs w:val="24"/>
+        </w:rPr>
+      </w:pPr>
+      <w:r>
+        <w:rPr>
+          <w:rFonts w:ascii="Times New Roman" w:hAnsi="Times New Roman" w:cs="Times New Roman"/>
+          <w:noProof/>
+          <w:sz w:val="24"/>
+          <w:szCs w:val="24"/>
+        </w:rPr>
+        <w:t>This API using JWT authentication</w:t>
+      </w:r>
+      <w:r>
+        <w:rPr>
+          <w:rFonts w:ascii="Times New Roman" w:hAnsi="Times New Roman" w:cs="Times New Roman"/>
+          <w:noProof/>
+          <w:sz w:val="24"/>
+          <w:szCs w:val="24"/>
+        </w:rPr>
+        <w:t xml:space="preserve"> and already test using postman. </w:t>
+      </w:r>
+      <w:r>
+        <w:rPr>
+          <w:rFonts w:ascii="Times New Roman" w:hAnsi="Times New Roman" w:cs="Times New Roman"/>
+          <w:noProof/>
+          <w:sz w:val="24"/>
+          <w:szCs w:val="24"/>
+        </w:rPr>
+        <w:t xml:space="preserve">In this API there are </w:t>
+      </w:r>
+      <w:r>
+        <w:rPr>
+          <w:rFonts w:ascii="Times New Roman" w:hAnsi="Times New Roman" w:cs="Times New Roman"/>
+          <w:noProof/>
+          <w:sz w:val="24"/>
+          <w:szCs w:val="24"/>
+        </w:rPr>
+        <w:t xml:space="preserve">user </w:t>
+      </w:r>
+      <w:r>
+        <w:rPr>
+          <w:rFonts w:ascii="Times New Roman" w:hAnsi="Times New Roman" w:cs="Times New Roman"/>
+          <w:noProof/>
+          <w:sz w:val="24"/>
+          <w:szCs w:val="24"/>
+        </w:rPr>
+        <w:t>role</w:t>
+      </w:r>
+      <w:r>
+        <w:rPr>
+          <w:rFonts w:ascii="Times New Roman" w:hAnsi="Times New Roman" w:cs="Times New Roman"/>
+          <w:noProof/>
+          <w:sz w:val="24"/>
+          <w:szCs w:val="24"/>
+        </w:rPr>
+        <w:t>,</w:t>
+      </w:r>
+      <w:r>
+        <w:rPr>
+          <w:rFonts w:ascii="Times New Roman" w:hAnsi="Times New Roman" w:cs="Times New Roman"/>
+          <w:noProof/>
+          <w:sz w:val="24"/>
+          <w:szCs w:val="24"/>
+        </w:rPr>
+        <w:t xml:space="preserve"> that is:</w:t>
+      </w:r>
+    </w:p>
+    <w:p>
+      <w:pPr>
+        <w:pStyle w:val="ListParagraph"/>
+        <w:spacing w:after="0" w:line="360" w:lineRule="auto"/>
+        <w:ind w:left="360" w:firstLine="360"/>
+        <w:jc w:val="both"/>
+        <w:rPr>
+          <w:rFonts w:ascii="Times New Roman" w:hAnsi="Times New Roman" w:cs="Times New Roman"/>
+          <w:noProof/>
+          <w:sz w:val="24"/>
+          <w:szCs w:val="24"/>
+        </w:rPr>
+      </w:pPr>
+      <w:r>
+        <w:rPr>
+          <w:rFonts w:ascii="Times New Roman" w:hAnsi="Times New Roman" w:cs="Times New Roman"/>
+          <w:noProof/>
+          <w:sz w:val="24"/>
+          <w:szCs w:val="24"/>
+        </w:rPr>
+        <w:t xml:space="preserve">admin </w:t>
+      </w:r>
+      <w:r>
+        <w:rPr>
+          <w:rFonts w:ascii="Times New Roman" w:hAnsi="Times New Roman" w:cs="Times New Roman"/>
+          <w:noProof/>
+          <w:sz w:val="24"/>
+          <w:szCs w:val="24"/>
+        </w:rPr>
+        <w:sym w:font="Wingdings" w:char="F0E8"/>
+      </w:r>
+      <w:r>
+        <w:rPr>
+          <w:rFonts w:ascii="Times New Roman" w:hAnsi="Times New Roman" w:cs="Times New Roman"/>
+          <w:noProof/>
+          <w:sz w:val="24"/>
+          <w:szCs w:val="24"/>
+        </w:rPr>
+        <w:t xml:space="preserve"> 1 (Role ID)</w:t>
+      </w:r>
+    </w:p>
+    <w:p>
+      <w:pPr>
+        <w:pStyle w:val="ListParagraph"/>
+        <w:spacing w:after="0" w:line="360" w:lineRule="auto"/>
+        <w:ind w:left="360" w:firstLine="360"/>
+        <w:jc w:val="both"/>
+        <w:rPr>
+          <w:rFonts w:ascii="Times New Roman" w:hAnsi="Times New Roman" w:cs="Times New Roman"/>
+          <w:noProof/>
+          <w:sz w:val="24"/>
+          <w:szCs w:val="24"/>
+        </w:rPr>
+      </w:pPr>
+      <w:r>
+        <w:rPr>
+          <w:rFonts w:ascii="Times New Roman" w:hAnsi="Times New Roman" w:cs="Times New Roman"/>
+          <w:noProof/>
+          <w:sz w:val="24"/>
+          <w:szCs w:val="24"/>
+        </w:rPr>
+        <w:t xml:space="preserve">company </w:t>
+      </w:r>
+      <w:r>
+        <w:rPr>
+          <w:rFonts w:ascii="Times New Roman" w:hAnsi="Times New Roman" w:cs="Times New Roman"/>
+          <w:noProof/>
+          <w:sz w:val="24"/>
+          <w:szCs w:val="24"/>
+        </w:rPr>
+        <w:sym w:font="Wingdings" w:char="F0E8"/>
+      </w:r>
+      <w:r>
+        <w:rPr>
+          <w:rFonts w:ascii="Times New Roman" w:hAnsi="Times New Roman" w:cs="Times New Roman"/>
+          <w:noProof/>
+          <w:sz w:val="24"/>
+          <w:szCs w:val="24"/>
+        </w:rPr>
+        <w:t xml:space="preserve"> 2</w:t>
+      </w:r>
+    </w:p>
+    <w:p>
+      <w:pPr>
+        <w:pStyle w:val="ListParagraph"/>
+        <w:spacing w:after="0" w:line="360" w:lineRule="auto"/>
+        <w:ind w:left="360" w:firstLine="360"/>
+        <w:jc w:val="both"/>
+        <w:rPr>
+          <w:rFonts w:ascii="Times New Roman" w:hAnsi="Times New Roman" w:cs="Times New Roman"/>
+          <w:noProof/>
+          <w:sz w:val="24"/>
+          <w:szCs w:val="24"/>
+        </w:rPr>
+      </w:pPr>
+      <w:r>
+        <w:rPr>
+          <w:rFonts w:ascii="Times New Roman" w:hAnsi="Times New Roman" w:cs="Times New Roman"/>
+          <w:noProof/>
+          <w:sz w:val="24"/>
+          <w:szCs w:val="24"/>
+        </w:rPr>
+        <w:t xml:space="preserve">customer </w:t>
+      </w:r>
+      <w:r>
+        <w:rPr>
+          <w:rFonts w:ascii="Times New Roman" w:hAnsi="Times New Roman" w:cs="Times New Roman"/>
+          <w:noProof/>
+          <w:sz w:val="24"/>
+          <w:szCs w:val="24"/>
+        </w:rPr>
+        <w:sym w:font="Wingdings" w:char="F0E8"/>
+      </w:r>
+      <w:r>
+        <w:rPr>
+          <w:rFonts w:ascii="Times New Roman" w:hAnsi="Times New Roman" w:cs="Times New Roman"/>
+          <w:noProof/>
+          <w:sz w:val="24"/>
+          <w:szCs w:val="24"/>
+        </w:rPr>
+        <w:t xml:space="preserve"> 3</w:t>
+      </w:r>
+    </w:p>
+    <w:p>
+      <w:pPr>
+        <w:pStyle w:val="ListParagraph"/>
+        <w:numPr>
+          <w:ilvl w:val="0"/>
+          <w:numId w:val="3"/>
+        </w:numPr>
+        <w:spacing w:after="0" w:line="360" w:lineRule="auto"/>
+        <w:jc w:val="both"/>
+        <w:rPr>
+          <w:rFonts w:ascii="Times New Roman" w:hAnsi="Times New Roman" w:cs="Times New Roman"/>
+          <w:b/>
+          <w:bCs/>
+          <w:noProof/>
+          <w:sz w:val="24"/>
+          <w:szCs w:val="24"/>
+        </w:rPr>
+      </w:pPr>
+      <w:r>
+        <w:rPr>
+          <w:rFonts w:ascii="Times New Roman" w:hAnsi="Times New Roman" w:cs="Times New Roman"/>
+          <w:b/>
+          <w:bCs/>
+          <w:noProof/>
+          <w:sz w:val="24"/>
+          <w:szCs w:val="24"/>
         </w:rPr>
         <w:t>Register</w:t>
       </w:r>
-    </w:p>
-    <w:p>
-      <w:pPr>
-        <w:rPr>
-          <w:noProof/>
-        </w:rPr>
-      </w:pPr>
-      <w:r>
-        <w:rPr>
-          <w:noProof/>
+      <w:r>
+        <w:rPr>
+          <w:rFonts w:ascii="Times New Roman" w:hAnsi="Times New Roman" w:cs="Times New Roman"/>
+          <w:b/>
+          <w:bCs/>
+          <w:noProof/>
+          <w:sz w:val="24"/>
+          <w:szCs w:val="24"/>
+        </w:rPr>
+        <w:t xml:space="preserve"> [ /register ]</w:t>
+      </w:r>
+    </w:p>
+    <w:p>
+      <w:pPr>
+        <w:pStyle w:val="ListParagraph"/>
+        <w:spacing w:after="0" w:line="360" w:lineRule="auto"/>
+        <w:jc w:val="both"/>
+        <w:rPr>
+          <w:rFonts w:ascii="Times New Roman" w:hAnsi="Times New Roman" w:cs="Times New Roman"/>
+          <w:noProof/>
+          <w:sz w:val="24"/>
+          <w:szCs w:val="24"/>
+        </w:rPr>
+      </w:pPr>
+      <w:r>
+        <w:rPr>
+          <w:rFonts w:ascii="Times New Roman" w:hAnsi="Times New Roman" w:cs="Times New Roman"/>
+          <w:noProof/>
+          <w:sz w:val="24"/>
+          <w:szCs w:val="24"/>
+        </w:rPr>
+        <w:t>Before start to testing another API. First, create a user with role “admin” with role_id “1”. Requred key [name, email, password, password_confirmation, role_id]. For example:</w:t>
+      </w:r>
+    </w:p>
+    <w:p>
+      <w:pPr>
+        <w:spacing w:after="0" w:line="360" w:lineRule="auto"/>
+        <w:ind w:left="720"/>
+        <w:jc w:val="both"/>
+        <w:rPr>
+          <w:rFonts w:ascii="Times New Roman" w:hAnsi="Times New Roman" w:cs="Times New Roman"/>
+          <w:noProof/>
+          <w:sz w:val="24"/>
+          <w:szCs w:val="24"/>
+        </w:rPr>
+      </w:pPr>
+      <w:r>
+        <w:rPr>
+          <w:rFonts w:ascii="Times New Roman" w:hAnsi="Times New Roman" w:cs="Times New Roman"/>
+          <w:noProof/>
+          <w:sz w:val="24"/>
+          <w:szCs w:val="24"/>
         </w:rPr>
         <w:drawing>
-          <wp:inline distT="0" distB="0" distL="0" distR="0" wp14:anchorId="6C013679" wp14:editId="78F0A54B">
-            <wp:extent cx="5943600" cy="3961130"/>
-            <wp:effectExtent l="0" t="0" r="0" b="1270"/>
+          <wp:inline distT="0" distB="0" distL="0" distR="0" wp14:anchorId="6C013679" wp14:editId="6876EC39">
+            <wp:extent cx="5495781" cy="3662680"/>
+            <wp:effectExtent l="0" t="0" r="0" b="0"/>
             <wp:docPr id="2" name="Picture 2"/>
-            <wp:cNvGraphicFramePr>
-              <a:graphicFrameLocks xmlns:a="http://schemas.openxmlformats.org/drawingml/2006/main" noChangeAspect="1"/>
-            </wp:cNvGraphicFramePr>
-            <a:graphic xmlns:a="http://schemas.openxmlformats.org/drawingml/2006/main">
-              <a:graphicData uri="http://schemas.openxmlformats.org/drawingml/2006/picture">
-                <pic:pic xmlns:pic="http://schemas.openxmlformats.org/drawingml/2006/picture">
-                  <pic:nvPicPr>
-                    <pic:cNvPr id="1" name=""/>
-                    <pic:cNvPicPr/>
-                  </pic:nvPicPr>
-                  <pic:blipFill>
-                    <a:blip r:embed="rId4"/>
-                    <a:stretch>
-                      <a:fillRect/>
-                    </a:stretch>
-                  </pic:blipFill>
-                  <pic:spPr>
-                    <a:xfrm>
-                      <a:off x="0" y="0"/>
-                      <a:ext cx="5943600" cy="3961130"/>
-                    </a:xfrm>
-                    <a:prstGeom prst="rect">
-                      <a:avLst/>
-                    </a:prstGeom>
-                  </pic:spPr>
-                </pic:pic>
-              </a:graphicData>
-            </a:graphic>
-          </wp:inline>
-        </w:drawing>
-      </w:r>
-    </w:p>
-    <w:p>
-      <w:pPr>
-        <w:rPr>
-          <w:noProof/>
-        </w:rPr>
-      </w:pPr>
-    </w:p>
-    <w:p>
-      <w:r>
-        <w:rPr>
-          <w:noProof/>
-        </w:rPr>
-        <w:drawing>
-          <wp:inline distT="0" distB="0" distL="0" distR="0" wp14:anchorId="5279D304" wp14:editId="621DD30B">
-            <wp:extent cx="5715000" cy="3141418"/>
-            <wp:effectExtent l="0" t="0" r="0" b="1905"/>
-            <wp:docPr id="1" name="Picture 1"/>
             <wp:cNvGraphicFramePr>
               <a:graphicFrameLocks xmlns:a="http://schemas.openxmlformats.org/drawingml/2006/main" noChangeAspect="1"/>
             </wp:cNvGraphicFramePr>
@@ -98,7 +532,7 @@
                   <pic:spPr>
                     <a:xfrm>
                       <a:off x="0" y="0"/>
-                      <a:ext cx="5728237" cy="3148694"/>
+                      <a:ext cx="5501890" cy="3666751"/>
                     </a:xfrm>
                     <a:prstGeom prst="rect">
                       <a:avLst/>
@@ -112,21 +546,96 @@
       </w:r>
     </w:p>
     <w:p>
-      <w:r>
+      <w:pPr>
+        <w:spacing w:after="0" w:line="360" w:lineRule="auto"/>
+        <w:ind w:left="720"/>
+        <w:jc w:val="both"/>
+        <w:rPr>
+          <w:rFonts w:ascii="Times New Roman" w:hAnsi="Times New Roman" w:cs="Times New Roman"/>
+          <w:noProof/>
+          <w:sz w:val="24"/>
+          <w:szCs w:val="24"/>
+        </w:rPr>
+      </w:pPr>
+    </w:p>
+    <w:p>
+      <w:pPr>
+        <w:pStyle w:val="ListParagraph"/>
+        <w:numPr>
+          <w:ilvl w:val="0"/>
+          <w:numId w:val="3"/>
+        </w:numPr>
+        <w:spacing w:after="0" w:line="360" w:lineRule="auto"/>
+        <w:jc w:val="both"/>
+        <w:rPr>
+          <w:rFonts w:ascii="Times New Roman" w:hAnsi="Times New Roman" w:cs="Times New Roman"/>
+          <w:b/>
+          <w:bCs/>
+          <w:sz w:val="24"/>
+          <w:szCs w:val="24"/>
+        </w:rPr>
+      </w:pPr>
+      <w:r>
+        <w:rPr>
+          <w:rFonts w:ascii="Times New Roman" w:hAnsi="Times New Roman" w:cs="Times New Roman"/>
+          <w:b/>
+          <w:bCs/>
+          <w:sz w:val="24"/>
+          <w:szCs w:val="24"/>
+        </w:rPr>
         <w:t>User Login</w:t>
       </w:r>
-    </w:p>
-    <w:p>
-      <w:r>
-        <w:rPr>
-          <w:noProof/>
-        </w:rPr>
-        <w:lastRenderedPageBreak/>
+      <w:r>
+        <w:rPr>
+          <w:rFonts w:ascii="Times New Roman" w:hAnsi="Times New Roman" w:cs="Times New Roman"/>
+          <w:b/>
+          <w:bCs/>
+          <w:sz w:val="24"/>
+          <w:szCs w:val="24"/>
+        </w:rPr>
+        <w:t xml:space="preserve"> [ /login ]</w:t>
+      </w:r>
+    </w:p>
+    <w:p>
+      <w:pPr>
+        <w:pStyle w:val="ListParagraph"/>
+        <w:spacing w:after="0" w:line="360" w:lineRule="auto"/>
+        <w:jc w:val="both"/>
+        <w:rPr>
+          <w:rFonts w:ascii="Times New Roman" w:hAnsi="Times New Roman" w:cs="Times New Roman"/>
+          <w:sz w:val="24"/>
+          <w:szCs w:val="24"/>
+        </w:rPr>
+      </w:pPr>
+      <w:r>
+        <w:rPr>
+          <w:rFonts w:ascii="Times New Roman" w:hAnsi="Times New Roman" w:cs="Times New Roman"/>
+          <w:sz w:val="24"/>
+          <w:szCs w:val="24"/>
+        </w:rPr>
+        <w:t>After that, do login to get access_token for other authentication. Required key [email, password]. For example:</w:t>
+      </w:r>
+    </w:p>
+    <w:p>
+      <w:pPr>
+        <w:spacing w:after="0" w:line="360" w:lineRule="auto"/>
+        <w:ind w:left="720"/>
+        <w:jc w:val="both"/>
+        <w:rPr>
+          <w:rFonts w:ascii="Times New Roman" w:hAnsi="Times New Roman" w:cs="Times New Roman"/>
+          <w:sz w:val="24"/>
+          <w:szCs w:val="24"/>
+        </w:rPr>
+      </w:pPr>
+      <w:r>
+        <w:rPr>
+          <w:noProof/>
+        </w:rPr>
         <w:drawing>
-          <wp:inline distT="0" distB="0" distL="0" distR="0" wp14:anchorId="6A635473" wp14:editId="69E0D3F4">
-            <wp:extent cx="5553075" cy="2782469"/>
-            <wp:effectExtent l="0" t="0" r="0" b="0"/>
-            <wp:docPr id="3" name="Picture 3"/>
+          <wp:inline distT="0" distB="0" distL="0" distR="0" wp14:anchorId="35A9E2D8" wp14:editId="5B4B4E4D">
+            <wp:extent cx="5504694" cy="3424555"/>
+            <wp:effectExtent l="0" t="0" r="1270" b="4445"/>
+            <wp:docPr id="1" name="Picture 1"/>
             <wp:cNvGraphicFramePr>
               <a:graphicFrameLocks xmlns:a="http://schemas.openxmlformats.org/drawingml/2006/main" noChangeAspect="1"/>
             </wp:cNvGraphicFramePr>
@@ -146,7 +655,7 @@
                   <pic:spPr>
                     <a:xfrm>
                       <a:off x="0" y="0"/>
-                      <a:ext cx="5575402" cy="2793656"/>
+                      <a:ext cx="5529441" cy="3439951"/>
                     </a:xfrm>
                     <a:prstGeom prst="rect">
                       <a:avLst/>
@@ -160,20 +669,102 @@
       </w:r>
     </w:p>
     <w:p>
-      <w:r>
+      <w:pPr>
+        <w:pStyle w:val="ListParagraph"/>
+        <w:numPr>
+          <w:ilvl w:val="0"/>
+          <w:numId w:val="3"/>
+        </w:numPr>
+        <w:spacing w:after="0" w:line="360" w:lineRule="auto"/>
+        <w:jc w:val="both"/>
+        <w:rPr>
+          <w:rFonts w:ascii="Times New Roman" w:hAnsi="Times New Roman" w:cs="Times New Roman"/>
+          <w:b/>
+          <w:bCs/>
+          <w:sz w:val="24"/>
+          <w:szCs w:val="24"/>
+        </w:rPr>
+      </w:pPr>
+      <w:r>
+        <w:rPr>
+          <w:rFonts w:ascii="Times New Roman" w:hAnsi="Times New Roman" w:cs="Times New Roman"/>
+          <w:b/>
+          <w:bCs/>
+          <w:sz w:val="24"/>
+          <w:szCs w:val="24"/>
+        </w:rPr>
         <w:t>User Profile</w:t>
       </w:r>
-    </w:p>
-    <w:p>
-      <w:r>
-        <w:rPr>
-          <w:noProof/>
-        </w:rPr>
+      <w:r>
+        <w:rPr>
+          <w:rFonts w:ascii="Times New Roman" w:hAnsi="Times New Roman" w:cs="Times New Roman"/>
+          <w:b/>
+          <w:bCs/>
+          <w:sz w:val="24"/>
+          <w:szCs w:val="24"/>
+        </w:rPr>
+        <w:t xml:space="preserve"> [ /user-profile ]</w:t>
+      </w:r>
+    </w:p>
+    <w:p>
+      <w:pPr>
+        <w:pStyle w:val="ListParagraph"/>
+        <w:spacing w:after="0" w:line="360" w:lineRule="auto"/>
+        <w:jc w:val="both"/>
+        <w:rPr>
+          <w:rFonts w:ascii="Times New Roman" w:hAnsi="Times New Roman" w:cs="Times New Roman"/>
+          <w:sz w:val="24"/>
+          <w:szCs w:val="24"/>
+        </w:rPr>
+      </w:pPr>
+      <w:r>
+        <w:rPr>
+          <w:rFonts w:ascii="Times New Roman" w:hAnsi="Times New Roman" w:cs="Times New Roman"/>
+          <w:sz w:val="24"/>
+          <w:szCs w:val="24"/>
+        </w:rPr>
+        <w:t xml:space="preserve">To see the details of the logged in user, you can use </w:t>
+      </w:r>
+      <w:r>
+        <w:rPr>
+          <w:rFonts w:ascii="Times New Roman" w:hAnsi="Times New Roman" w:cs="Times New Roman"/>
+          <w:b/>
+          <w:bCs/>
+          <w:sz w:val="24"/>
+          <w:szCs w:val="24"/>
+        </w:rPr>
+        <w:t>access_token</w:t>
+      </w:r>
+      <w:r>
+        <w:rPr>
+          <w:rFonts w:ascii="Times New Roman" w:hAnsi="Times New Roman" w:cs="Times New Roman"/>
+          <w:sz w:val="24"/>
+          <w:szCs w:val="24"/>
+        </w:rPr>
+        <w:t xml:space="preserve"> in User Login API and put that into bearer token in User Profile API. No required key.</w:t>
+      </w:r>
+    </w:p>
+    <w:p>
+      <w:pPr>
+        <w:spacing w:after="0" w:line="360" w:lineRule="auto"/>
+        <w:ind w:left="720"/>
+        <w:jc w:val="both"/>
+        <w:rPr>
+          <w:rFonts w:ascii="Times New Roman" w:hAnsi="Times New Roman" w:cs="Times New Roman"/>
+          <w:sz w:val="24"/>
+          <w:szCs w:val="24"/>
+        </w:rPr>
+      </w:pPr>
+      <w:r>
+        <w:rPr>
+          <w:noProof/>
+        </w:rPr>
+        <w:lastRenderedPageBreak/>
         <w:drawing>
-          <wp:inline distT="0" distB="0" distL="0" distR="0" wp14:anchorId="22D87155" wp14:editId="25854C13">
-            <wp:extent cx="5943600" cy="2860675"/>
+          <wp:inline distT="0" distB="0" distL="0" distR="0" wp14:anchorId="68FDE046" wp14:editId="2BED7441">
+            <wp:extent cx="5035550" cy="3110634"/>
             <wp:effectExtent l="0" t="0" r="0" b="0"/>
-            <wp:docPr id="4" name="Picture 4"/>
+            <wp:docPr id="9" name="Picture 9"/>
             <wp:cNvGraphicFramePr>
               <a:graphicFrameLocks xmlns:a="http://schemas.openxmlformats.org/drawingml/2006/main" noChangeAspect="1"/>
             </wp:cNvGraphicFramePr>
@@ -193,7 +784,7 @@
                   <pic:spPr>
                     <a:xfrm>
                       <a:off x="0" y="0"/>
-                      <a:ext cx="5943600" cy="2860675"/>
+                      <a:ext cx="5068541" cy="3131014"/>
                     </a:xfrm>
                     <a:prstGeom prst="rect">
                       <a:avLst/>
@@ -207,21 +798,86 @@
       </w:r>
     </w:p>
     <w:p>
-      <w:r>
-        <w:t>Unauthenticated</w:t>
-      </w:r>
-    </w:p>
-    <w:p>
-      <w:r>
-        <w:rPr>
-          <w:noProof/>
-        </w:rPr>
-        <w:lastRenderedPageBreak/>
+      <w:pPr>
+        <w:pStyle w:val="ListParagraph"/>
+        <w:numPr>
+          <w:ilvl w:val="0"/>
+          <w:numId w:val="3"/>
+        </w:numPr>
+        <w:spacing w:after="0" w:line="360" w:lineRule="auto"/>
+        <w:jc w:val="both"/>
+        <w:rPr>
+          <w:rFonts w:ascii="Times New Roman" w:hAnsi="Times New Roman" w:cs="Times New Roman"/>
+          <w:b/>
+          <w:bCs/>
+          <w:sz w:val="24"/>
+          <w:szCs w:val="24"/>
+        </w:rPr>
+      </w:pPr>
+      <w:r>
+        <w:rPr>
+          <w:rFonts w:ascii="Times New Roman" w:hAnsi="Times New Roman" w:cs="Times New Roman"/>
+          <w:b/>
+          <w:bCs/>
+          <w:sz w:val="24"/>
+          <w:szCs w:val="24"/>
+        </w:rPr>
+        <w:t>Refresh</w:t>
+      </w:r>
+      <w:r>
+        <w:rPr>
+          <w:rFonts w:ascii="Times New Roman" w:hAnsi="Times New Roman" w:cs="Times New Roman"/>
+          <w:b/>
+          <w:bCs/>
+          <w:sz w:val="24"/>
+          <w:szCs w:val="24"/>
+        </w:rPr>
+        <w:t xml:space="preserve"> [ /refresh ]</w:t>
+      </w:r>
+    </w:p>
+    <w:p>
+      <w:pPr>
+        <w:pStyle w:val="ListParagraph"/>
+        <w:spacing w:after="0" w:line="360" w:lineRule="auto"/>
+        <w:jc w:val="both"/>
+        <w:rPr>
+          <w:rFonts w:ascii="Times New Roman" w:hAnsi="Times New Roman" w:cs="Times New Roman"/>
+          <w:sz w:val="24"/>
+          <w:szCs w:val="24"/>
+        </w:rPr>
+      </w:pPr>
+      <w:r>
+        <w:rPr>
+          <w:rFonts w:ascii="Times New Roman" w:hAnsi="Times New Roman" w:cs="Times New Roman"/>
+          <w:sz w:val="24"/>
+          <w:szCs w:val="24"/>
+        </w:rPr>
+        <w:t>To get new token, it can be done by doing a refresh token with following API:</w:t>
+      </w:r>
+    </w:p>
+    <w:p>
+      <w:pPr>
+        <w:spacing w:after="0" w:line="360" w:lineRule="auto"/>
+        <w:ind w:left="720"/>
+        <w:jc w:val="both"/>
+        <w:rPr>
+          <w:rFonts w:ascii="Times New Roman" w:hAnsi="Times New Roman" w:cs="Times New Roman"/>
+          <w:sz w:val="24"/>
+          <w:szCs w:val="24"/>
+        </w:rPr>
+      </w:pPr>
+      <w:r>
+        <w:rPr>
+          <w:rFonts w:ascii="Times New Roman" w:hAnsi="Times New Roman" w:cs="Times New Roman"/>
+          <w:noProof/>
+          <w:sz w:val="24"/>
+          <w:szCs w:val="24"/>
+        </w:rPr>
         <w:drawing>
-          <wp:inline distT="0" distB="0" distL="0" distR="0" wp14:anchorId="3304707B" wp14:editId="580F981E">
-            <wp:extent cx="5943600" cy="2977515"/>
-            <wp:effectExtent l="0" t="0" r="0" b="0"/>
-            <wp:docPr id="7" name="Picture 7"/>
+          <wp:inline distT="0" distB="0" distL="0" distR="0" wp14:anchorId="16F9581C" wp14:editId="425F361D">
+            <wp:extent cx="5468117" cy="2777873"/>
+            <wp:effectExtent l="0" t="0" r="0" b="3810"/>
+            <wp:docPr id="5" name="Picture 5"/>
             <wp:cNvGraphicFramePr>
               <a:graphicFrameLocks xmlns:a="http://schemas.openxmlformats.org/drawingml/2006/main" noChangeAspect="1"/>
             </wp:cNvGraphicFramePr>
@@ -241,7 +897,7 @@
                   <pic:spPr>
                     <a:xfrm>
                       <a:off x="0" y="0"/>
-                      <a:ext cx="5943600" cy="2977515"/>
+                      <a:ext cx="5490417" cy="2789202"/>
                     </a:xfrm>
                     <a:prstGeom prst="rect">
                       <a:avLst/>
@@ -255,15 +911,87 @@
       </w:r>
     </w:p>
     <w:p>
-      <w:r>
-        <w:rPr>
-          <w:noProof/>
-        </w:rPr>
+      <w:pPr>
+        <w:pStyle w:val="ListParagraph"/>
+        <w:numPr>
+          <w:ilvl w:val="0"/>
+          <w:numId w:val="3"/>
+        </w:numPr>
+        <w:spacing w:after="0" w:line="360" w:lineRule="auto"/>
+        <w:jc w:val="both"/>
+        <w:rPr>
+          <w:rFonts w:ascii="Times New Roman" w:hAnsi="Times New Roman" w:cs="Times New Roman"/>
+          <w:b/>
+          <w:bCs/>
+          <w:sz w:val="24"/>
+          <w:szCs w:val="24"/>
+        </w:rPr>
+      </w:pPr>
+      <w:r>
+        <w:rPr>
+          <w:rFonts w:ascii="Times New Roman" w:hAnsi="Times New Roman" w:cs="Times New Roman"/>
+          <w:b/>
+          <w:bCs/>
+          <w:sz w:val="24"/>
+          <w:szCs w:val="24"/>
+        </w:rPr>
+        <w:t>Logout</w:t>
+      </w:r>
+      <w:r>
+        <w:rPr>
+          <w:rFonts w:ascii="Times New Roman" w:hAnsi="Times New Roman" w:cs="Times New Roman"/>
+          <w:b/>
+          <w:bCs/>
+          <w:sz w:val="24"/>
+          <w:szCs w:val="24"/>
+        </w:rPr>
+        <w:t xml:space="preserve"> [ /logout ]</w:t>
+      </w:r>
+    </w:p>
+    <w:p>
+      <w:pPr>
+        <w:pStyle w:val="ListParagraph"/>
+        <w:spacing w:after="0" w:line="360" w:lineRule="auto"/>
+        <w:jc w:val="both"/>
+        <w:rPr>
+          <w:rFonts w:ascii="Times New Roman" w:hAnsi="Times New Roman" w:cs="Times New Roman"/>
+          <w:sz w:val="24"/>
+          <w:szCs w:val="24"/>
+        </w:rPr>
+      </w:pPr>
+      <w:r>
+        <w:rPr>
+          <w:rFonts w:ascii="Times New Roman" w:hAnsi="Times New Roman" w:cs="Times New Roman"/>
+          <w:sz w:val="24"/>
+          <w:szCs w:val="24"/>
+        </w:rPr>
+        <w:t>To logout from the system use following API:</w:t>
+      </w:r>
+    </w:p>
+    <w:p>
+      <w:pPr>
+        <w:spacing w:after="0" w:line="360" w:lineRule="auto"/>
+        <w:ind w:left="720"/>
+        <w:jc w:val="both"/>
+        <w:rPr>
+          <w:rFonts w:ascii="Times New Roman" w:hAnsi="Times New Roman" w:cs="Times New Roman"/>
+          <w:sz w:val="24"/>
+          <w:szCs w:val="24"/>
+        </w:rPr>
+      </w:pPr>
+      <w:r>
+        <w:rPr>
+          <w:rFonts w:ascii="Times New Roman" w:hAnsi="Times New Roman" w:cs="Times New Roman"/>
+          <w:noProof/>
+          <w:sz w:val="24"/>
+          <w:szCs w:val="24"/>
+        </w:rPr>
+        <w:lastRenderedPageBreak/>
         <w:drawing>
-          <wp:inline distT="0" distB="0" distL="0" distR="0" wp14:anchorId="32BE29EC" wp14:editId="4FFD627D">
-            <wp:extent cx="5943600" cy="2904490"/>
+          <wp:inline distT="0" distB="0" distL="0" distR="0" wp14:anchorId="32FE42A7" wp14:editId="66A8F9BA">
+            <wp:extent cx="5472509" cy="2655570"/>
             <wp:effectExtent l="0" t="0" r="0" b="0"/>
-            <wp:docPr id="8" name="Picture 8"/>
+            <wp:docPr id="6" name="Picture 6"/>
             <wp:cNvGraphicFramePr>
               <a:graphicFrameLocks xmlns:a="http://schemas.openxmlformats.org/drawingml/2006/main" noChangeAspect="1"/>
             </wp:cNvGraphicFramePr>
@@ -283,7 +1011,7 @@
                   <pic:spPr>
                     <a:xfrm>
                       <a:off x="0" y="0"/>
-                      <a:ext cx="5943600" cy="2904490"/>
+                      <a:ext cx="5478858" cy="2658651"/>
                     </a:xfrm>
                     <a:prstGeom prst="rect">
                       <a:avLst/>
@@ -296,23 +1024,173 @@
         </w:drawing>
       </w:r>
     </w:p>
-    <w:p/>
-    <w:p>
-      <w:r>
-        <w:t>Refresh</w:t>
-      </w:r>
-    </w:p>
-    <w:p>
-      <w:r>
-        <w:rPr>
-          <w:noProof/>
-        </w:rPr>
-        <w:lastRenderedPageBreak/>
+    <w:p>
+      <w:pPr>
+        <w:pStyle w:val="ListParagraph"/>
+        <w:numPr>
+          <w:ilvl w:val="0"/>
+          <w:numId w:val="3"/>
+        </w:numPr>
+        <w:spacing w:after="0" w:line="360" w:lineRule="auto"/>
+        <w:jc w:val="both"/>
+        <w:rPr>
+          <w:rFonts w:ascii="Times New Roman" w:hAnsi="Times New Roman" w:cs="Times New Roman"/>
+          <w:b/>
+          <w:bCs/>
+          <w:sz w:val="24"/>
+          <w:szCs w:val="24"/>
+        </w:rPr>
+      </w:pPr>
+      <w:r>
+        <w:rPr>
+          <w:rFonts w:ascii="Times New Roman" w:hAnsi="Times New Roman" w:cs="Times New Roman"/>
+          <w:b/>
+          <w:bCs/>
+          <w:sz w:val="24"/>
+          <w:szCs w:val="24"/>
+        </w:rPr>
+        <w:t>Import Restaurant JSON Data [ /</w:t>
+      </w:r>
+      <w:r>
+        <w:rPr>
+          <w:b/>
+          <w:bCs/>
+        </w:rPr>
+        <w:t xml:space="preserve"> </w:t>
+      </w:r>
+      <w:r>
+        <w:rPr>
+          <w:rFonts w:ascii="Times New Roman" w:hAnsi="Times New Roman" w:cs="Times New Roman"/>
+          <w:b/>
+          <w:bCs/>
+          <w:sz w:val="24"/>
+          <w:szCs w:val="24"/>
+        </w:rPr>
+        <w:t>import-restaurant</w:t>
+      </w:r>
+      <w:r>
+        <w:rPr>
+          <w:rFonts w:ascii="Times New Roman" w:hAnsi="Times New Roman" w:cs="Times New Roman"/>
+          <w:b/>
+          <w:bCs/>
+          <w:sz w:val="24"/>
+          <w:szCs w:val="24"/>
+        </w:rPr>
+        <w:t xml:space="preserve"> ]</w:t>
+      </w:r>
+    </w:p>
+    <w:p>
+      <w:pPr>
+        <w:spacing w:after="0" w:line="360" w:lineRule="auto"/>
+        <w:ind w:left="720"/>
+        <w:rPr>
+          <w:rFonts w:ascii="Times New Roman" w:hAnsi="Times New Roman" w:cs="Times New Roman"/>
+          <w:sz w:val="24"/>
+          <w:szCs w:val="24"/>
+        </w:rPr>
+      </w:pPr>
+      <w:r>
+        <w:rPr>
+          <w:rFonts w:ascii="Times New Roman" w:hAnsi="Times New Roman" w:cs="Times New Roman"/>
+          <w:sz w:val="24"/>
+          <w:szCs w:val="24"/>
+        </w:rPr>
+        <w:t xml:space="preserve">To import data, you must login with the </w:t>
+      </w:r>
+      <w:r>
+        <w:rPr>
+          <w:rFonts w:ascii="Times New Roman" w:hAnsi="Times New Roman" w:cs="Times New Roman"/>
+          <w:b/>
+          <w:bCs/>
+          <w:sz w:val="24"/>
+          <w:szCs w:val="24"/>
+        </w:rPr>
+        <w:t>admin role</w:t>
+      </w:r>
+      <w:r>
+        <w:rPr>
+          <w:rFonts w:ascii="Times New Roman" w:hAnsi="Times New Roman" w:cs="Times New Roman"/>
+          <w:sz w:val="24"/>
+          <w:szCs w:val="24"/>
+        </w:rPr>
+        <w:t xml:space="preserve"> and use bearer token</w:t>
+      </w:r>
+      <w:r>
+        <w:rPr>
+          <w:rFonts w:ascii="Times New Roman" w:hAnsi="Times New Roman" w:cs="Times New Roman"/>
+          <w:sz w:val="24"/>
+          <w:szCs w:val="24"/>
+        </w:rPr>
+        <w:t>, then</w:t>
+      </w:r>
+      <w:r>
+        <w:rPr>
+          <w:rFonts w:ascii="Times New Roman" w:hAnsi="Times New Roman" w:cs="Times New Roman"/>
+          <w:sz w:val="24"/>
+          <w:szCs w:val="24"/>
+        </w:rPr>
+        <w:t xml:space="preserve"> select restaurant JSON file. </w:t>
+      </w:r>
+      <w:r>
+        <w:rPr>
+          <w:rFonts w:ascii="Times New Roman" w:hAnsi="Times New Roman" w:cs="Times New Roman"/>
+          <w:sz w:val="24"/>
+          <w:szCs w:val="24"/>
+        </w:rPr>
+        <w:t>Required key [file]</w:t>
+      </w:r>
+      <w:r>
+        <w:rPr>
+          <w:rFonts w:ascii="Times New Roman" w:hAnsi="Times New Roman" w:cs="Times New Roman"/>
+          <w:sz w:val="24"/>
+          <w:szCs w:val="24"/>
+        </w:rPr>
+        <w:t>.</w:t>
+      </w:r>
+      <w:r>
+        <w:rPr>
+          <w:rFonts w:ascii="Times New Roman" w:hAnsi="Times New Roman" w:cs="Times New Roman"/>
+          <w:sz w:val="24"/>
+          <w:szCs w:val="24"/>
+        </w:rPr>
+        <w:t xml:space="preserve"> After import success, the result </w:t>
+      </w:r>
+      <w:r>
+        <w:rPr>
+          <w:rFonts w:ascii="Times New Roman" w:hAnsi="Times New Roman" w:cs="Times New Roman"/>
+          <w:sz w:val="24"/>
+          <w:szCs w:val="24"/>
+        </w:rPr>
+        <w:t>will look like below</w:t>
+      </w:r>
+      <w:r>
+        <w:rPr>
+          <w:rFonts w:ascii="Times New Roman" w:hAnsi="Times New Roman" w:cs="Times New Roman"/>
+          <w:sz w:val="24"/>
+          <w:szCs w:val="24"/>
+        </w:rPr>
+        <w:t>. This process may take some time.</w:t>
+      </w:r>
+    </w:p>
+    <w:p>
+      <w:pPr>
+        <w:spacing w:after="0" w:line="360" w:lineRule="auto"/>
+        <w:ind w:left="720"/>
+        <w:rPr>
+          <w:rFonts w:ascii="Times New Roman" w:hAnsi="Times New Roman" w:cs="Times New Roman"/>
+          <w:sz w:val="24"/>
+          <w:szCs w:val="24"/>
+        </w:rPr>
+      </w:pPr>
+      <w:r>
+        <w:rPr>
+          <w:noProof/>
+        </w:rPr>
         <w:drawing>
-          <wp:inline distT="0" distB="0" distL="0" distR="0" wp14:anchorId="16F9581C" wp14:editId="6D6D8AF0">
-            <wp:extent cx="5943600" cy="3019425"/>
-            <wp:effectExtent l="0" t="0" r="0" b="9525"/>
-            <wp:docPr id="5" name="Picture 5"/>
+          <wp:inline distT="0" distB="0" distL="0" distR="0" wp14:anchorId="6CFCB2D3" wp14:editId="562EEEAD">
+            <wp:extent cx="5470006" cy="3373755"/>
+            <wp:effectExtent l="0" t="0" r="0" b="0"/>
+            <wp:docPr id="10" name="Picture 10"/>
             <wp:cNvGraphicFramePr>
               <a:graphicFrameLocks xmlns:a="http://schemas.openxmlformats.org/drawingml/2006/main" noChangeAspect="1"/>
             </wp:cNvGraphicFramePr>
@@ -332,7 +1210,7 @@
                   <pic:spPr>
                     <a:xfrm>
                       <a:off x="0" y="0"/>
-                      <a:ext cx="5943600" cy="3019425"/>
+                      <a:ext cx="5484285" cy="3382562"/>
                     </a:xfrm>
                     <a:prstGeom prst="rect">
                       <a:avLst/>
@@ -345,26 +1223,164 @@
         </w:drawing>
       </w:r>
     </w:p>
-    <w:p/>
-    <w:p/>
-    <w:p/>
-    <w:p/>
-    <w:p/>
-    <w:p>
-      <w:r>
-        <w:t>Logout</w:t>
-      </w:r>
-    </w:p>
-    <w:p>
-      <w:r>
-        <w:rPr>
-          <w:noProof/>
-        </w:rPr>
+    <w:p>
+      <w:pPr>
+        <w:pStyle w:val="ListParagraph"/>
+        <w:numPr>
+          <w:ilvl w:val="0"/>
+          <w:numId w:val="3"/>
+        </w:numPr>
+        <w:spacing w:after="0" w:line="360" w:lineRule="auto"/>
+        <w:jc w:val="both"/>
+        <w:rPr>
+          <w:rFonts w:ascii="Times New Roman" w:hAnsi="Times New Roman" w:cs="Times New Roman"/>
+          <w:b/>
+          <w:bCs/>
+          <w:sz w:val="24"/>
+          <w:szCs w:val="24"/>
+        </w:rPr>
+      </w:pPr>
+      <w:r>
+        <w:rPr>
+          <w:rFonts w:ascii="Times New Roman" w:hAnsi="Times New Roman" w:cs="Times New Roman"/>
+          <w:b/>
+          <w:bCs/>
+          <w:sz w:val="24"/>
+          <w:szCs w:val="24"/>
+        </w:rPr>
+        <w:t xml:space="preserve">Import </w:t>
+      </w:r>
+      <w:r>
+        <w:rPr>
+          <w:rFonts w:ascii="Times New Roman" w:hAnsi="Times New Roman" w:cs="Times New Roman"/>
+          <w:b/>
+          <w:bCs/>
+          <w:sz w:val="24"/>
+          <w:szCs w:val="24"/>
+        </w:rPr>
+        <w:t>Users</w:t>
+      </w:r>
+      <w:r>
+        <w:rPr>
+          <w:rFonts w:ascii="Times New Roman" w:hAnsi="Times New Roman" w:cs="Times New Roman"/>
+          <w:b/>
+          <w:bCs/>
+          <w:sz w:val="24"/>
+          <w:szCs w:val="24"/>
+        </w:rPr>
+        <w:t xml:space="preserve"> JSON Data [ /</w:t>
+      </w:r>
+      <w:r>
+        <w:rPr>
+          <w:b/>
+          <w:bCs/>
+        </w:rPr>
+        <w:t xml:space="preserve"> </w:t>
+      </w:r>
+      <w:r>
+        <w:rPr>
+          <w:rFonts w:ascii="Times New Roman" w:hAnsi="Times New Roman" w:cs="Times New Roman"/>
+          <w:b/>
+          <w:bCs/>
+          <w:sz w:val="24"/>
+          <w:szCs w:val="24"/>
+        </w:rPr>
+        <w:t>import-</w:t>
+      </w:r>
+      <w:r>
+        <w:rPr>
+          <w:rFonts w:ascii="Times New Roman" w:hAnsi="Times New Roman" w:cs="Times New Roman"/>
+          <w:b/>
+          <w:bCs/>
+          <w:sz w:val="24"/>
+          <w:szCs w:val="24"/>
+        </w:rPr>
+        <w:t>user</w:t>
+      </w:r>
+      <w:r>
+        <w:rPr>
+          <w:rFonts w:ascii="Times New Roman" w:hAnsi="Times New Roman" w:cs="Times New Roman"/>
+          <w:b/>
+          <w:bCs/>
+          <w:sz w:val="24"/>
+          <w:szCs w:val="24"/>
+        </w:rPr>
+        <w:t xml:space="preserve"> ]</w:t>
+      </w:r>
+    </w:p>
+    <w:p>
+      <w:pPr>
+        <w:spacing w:after="0" w:line="360" w:lineRule="auto"/>
+        <w:ind w:left="720"/>
+        <w:rPr>
+          <w:rFonts w:ascii="Times New Roman" w:hAnsi="Times New Roman" w:cs="Times New Roman"/>
+          <w:sz w:val="24"/>
+          <w:szCs w:val="24"/>
+        </w:rPr>
+      </w:pPr>
+      <w:r>
+        <w:rPr>
+          <w:rFonts w:ascii="Times New Roman" w:hAnsi="Times New Roman" w:cs="Times New Roman"/>
+          <w:sz w:val="24"/>
+          <w:szCs w:val="24"/>
+        </w:rPr>
+        <w:t xml:space="preserve">To import data, you must login with the </w:t>
+      </w:r>
+      <w:r>
+        <w:rPr>
+          <w:rFonts w:ascii="Times New Roman" w:hAnsi="Times New Roman" w:cs="Times New Roman"/>
+          <w:b/>
+          <w:bCs/>
+          <w:sz w:val="24"/>
+          <w:szCs w:val="24"/>
+        </w:rPr>
+        <w:t>admin role</w:t>
+      </w:r>
+      <w:r>
+        <w:rPr>
+          <w:rFonts w:ascii="Times New Roman" w:hAnsi="Times New Roman" w:cs="Times New Roman"/>
+          <w:sz w:val="24"/>
+          <w:szCs w:val="24"/>
+        </w:rPr>
+        <w:t xml:space="preserve"> and use bearer token, then select restaurant JSON file. Required key [file]. After import success, the result </w:t>
+      </w:r>
+      <w:r>
+        <w:rPr>
+          <w:rFonts w:ascii="Times New Roman" w:hAnsi="Times New Roman" w:cs="Times New Roman"/>
+          <w:sz w:val="24"/>
+          <w:szCs w:val="24"/>
+        </w:rPr>
+        <w:t>will look like below</w:t>
+      </w:r>
+      <w:r>
+        <w:rPr>
+          <w:rFonts w:ascii="Times New Roman" w:hAnsi="Times New Roman" w:cs="Times New Roman"/>
+          <w:sz w:val="24"/>
+          <w:szCs w:val="24"/>
+        </w:rPr>
+        <w:t>. This process may take some time.</w:t>
+      </w:r>
+    </w:p>
+    <w:p>
+      <w:pPr>
+        <w:spacing w:after="0" w:line="360" w:lineRule="auto"/>
+        <w:ind w:left="720"/>
+        <w:rPr>
+          <w:rFonts w:ascii="Times New Roman" w:hAnsi="Times New Roman" w:cs="Times New Roman"/>
+          <w:sz w:val="24"/>
+          <w:szCs w:val="24"/>
+        </w:rPr>
+      </w:pPr>
+      <w:r>
+        <w:rPr>
+          <w:noProof/>
+        </w:rPr>
+        <w:lastRenderedPageBreak/>
         <w:drawing>
-          <wp:inline distT="0" distB="0" distL="0" distR="0" wp14:anchorId="32FE42A7" wp14:editId="419650E0">
-            <wp:extent cx="5943600" cy="2884170"/>
+          <wp:inline distT="0" distB="0" distL="0" distR="0" wp14:anchorId="6629C639" wp14:editId="1885FC21">
+            <wp:extent cx="5470989" cy="3381375"/>
             <wp:effectExtent l="0" t="0" r="0" b="0"/>
-            <wp:docPr id="6" name="Picture 6"/>
+            <wp:docPr id="11" name="Picture 11"/>
             <wp:cNvGraphicFramePr>
               <a:graphicFrameLocks xmlns:a="http://schemas.openxmlformats.org/drawingml/2006/main" noChangeAspect="1"/>
             </wp:cNvGraphicFramePr>
@@ -384,7 +1400,7 @@
                   <pic:spPr>
                     <a:xfrm>
                       <a:off x="0" y="0"/>
-                      <a:ext cx="5943600" cy="2884170"/>
+                      <a:ext cx="5481429" cy="3387827"/>
                     </a:xfrm>
                     <a:prstGeom prst="rect">
                       <a:avLst/>
@@ -397,6 +1413,398 @@
         </w:drawing>
       </w:r>
     </w:p>
+    <w:p>
+      <w:pPr>
+        <w:pStyle w:val="ListParagraph"/>
+        <w:numPr>
+          <w:ilvl w:val="0"/>
+          <w:numId w:val="3"/>
+        </w:numPr>
+        <w:spacing w:after="0" w:line="360" w:lineRule="auto"/>
+        <w:rPr>
+          <w:rFonts w:ascii="Times New Roman" w:hAnsi="Times New Roman" w:cs="Times New Roman"/>
+          <w:b/>
+          <w:bCs/>
+          <w:sz w:val="24"/>
+          <w:szCs w:val="24"/>
+        </w:rPr>
+      </w:pPr>
+      <w:r>
+        <w:rPr>
+          <w:rFonts w:ascii="Times New Roman" w:hAnsi="Times New Roman" w:cs="Times New Roman"/>
+          <w:b/>
+          <w:bCs/>
+          <w:sz w:val="24"/>
+          <w:szCs w:val="24"/>
+        </w:rPr>
+        <w:t>List all restaurants that are open at a certain datetime</w:t>
+      </w:r>
+      <w:r>
+        <w:rPr>
+          <w:rFonts w:ascii="Times New Roman" w:hAnsi="Times New Roman" w:cs="Times New Roman"/>
+          <w:b/>
+          <w:bCs/>
+          <w:sz w:val="24"/>
+          <w:szCs w:val="24"/>
+        </w:rPr>
+        <w:t xml:space="preserve"> [ /list-restaurant-</w:t>
+      </w:r>
+      <w:r>
+        <w:rPr>
+          <w:rFonts w:ascii="Times New Roman" w:hAnsi="Times New Roman" w:cs="Times New Roman"/>
+          <w:b/>
+          <w:bCs/>
+          <w:sz w:val="24"/>
+          <w:szCs w:val="24"/>
+        </w:rPr>
+        <w:t>by-</w:t>
+      </w:r>
+      <w:r>
+        <w:rPr>
+          <w:rFonts w:ascii="Times New Roman" w:hAnsi="Times New Roman" w:cs="Times New Roman"/>
+          <w:b/>
+          <w:bCs/>
+          <w:sz w:val="24"/>
+          <w:szCs w:val="24"/>
+        </w:rPr>
+        <w:t>datetime ]</w:t>
+      </w:r>
+    </w:p>
+    <w:p>
+      <w:pPr>
+        <w:pStyle w:val="ListParagraph"/>
+        <w:spacing w:after="0" w:line="360" w:lineRule="auto"/>
+        <w:rPr>
+          <w:rFonts w:ascii="Times New Roman" w:hAnsi="Times New Roman" w:cs="Times New Roman"/>
+          <w:sz w:val="24"/>
+          <w:szCs w:val="24"/>
+        </w:rPr>
+      </w:pPr>
+      <w:r>
+        <w:rPr>
+          <w:rFonts w:ascii="Times New Roman" w:hAnsi="Times New Roman" w:cs="Times New Roman"/>
+          <w:sz w:val="24"/>
+          <w:szCs w:val="24"/>
+        </w:rPr>
+        <w:t xml:space="preserve">This </w:t>
+      </w:r>
+      <w:r>
+        <w:rPr>
+          <w:rFonts w:ascii="Times New Roman" w:hAnsi="Times New Roman" w:cs="Times New Roman"/>
+          <w:sz w:val="24"/>
+          <w:szCs w:val="24"/>
+        </w:rPr>
+        <w:t>API</w:t>
+      </w:r>
+      <w:r>
+        <w:rPr>
+          <w:rFonts w:ascii="Times New Roman" w:hAnsi="Times New Roman" w:cs="Times New Roman"/>
+          <w:sz w:val="24"/>
+          <w:szCs w:val="24"/>
+        </w:rPr>
+        <w:t xml:space="preserve"> can be used to see if a restaurant is open or not at a certain time. This API can be accessed on the </w:t>
+      </w:r>
+      <w:r>
+        <w:rPr>
+          <w:rFonts w:ascii="Times New Roman" w:hAnsi="Times New Roman" w:cs="Times New Roman"/>
+          <w:b/>
+          <w:bCs/>
+          <w:sz w:val="24"/>
+          <w:szCs w:val="24"/>
+        </w:rPr>
+        <w:t>admin or customer role</w:t>
+      </w:r>
+      <w:r>
+        <w:rPr>
+          <w:rFonts w:ascii="Times New Roman" w:hAnsi="Times New Roman" w:cs="Times New Roman"/>
+          <w:sz w:val="24"/>
+          <w:szCs w:val="24"/>
+        </w:rPr>
+        <w:t>. Required key [datetime]</w:t>
+      </w:r>
+      <w:r>
+        <w:rPr>
+          <w:rFonts w:ascii="Times New Roman" w:hAnsi="Times New Roman" w:cs="Times New Roman"/>
+          <w:sz w:val="24"/>
+          <w:szCs w:val="24"/>
+        </w:rPr>
+        <w:t>.</w:t>
+      </w:r>
+    </w:p>
+    <w:p>
+      <w:pPr>
+        <w:spacing w:after="0" w:line="360" w:lineRule="auto"/>
+        <w:ind w:left="720"/>
+        <w:rPr>
+          <w:rFonts w:ascii="Times New Roman" w:hAnsi="Times New Roman" w:cs="Times New Roman"/>
+          <w:sz w:val="24"/>
+          <w:szCs w:val="24"/>
+        </w:rPr>
+      </w:pPr>
+      <w:r>
+        <w:rPr>
+          <w:noProof/>
+        </w:rPr>
+        <w:drawing>
+          <wp:inline distT="0" distB="0" distL="0" distR="0" wp14:anchorId="39528065" wp14:editId="5D8C0A87">
+            <wp:extent cx="5465869" cy="3342005"/>
+            <wp:effectExtent l="0" t="0" r="1905" b="0"/>
+            <wp:docPr id="15" name="Picture 15"/>
+            <wp:cNvGraphicFramePr>
+              <a:graphicFrameLocks xmlns:a="http://schemas.openxmlformats.org/drawingml/2006/main" noChangeAspect="1"/>
+            </wp:cNvGraphicFramePr>
+            <a:graphic xmlns:a="http://schemas.openxmlformats.org/drawingml/2006/main">
+              <a:graphicData uri="http://schemas.openxmlformats.org/drawingml/2006/picture">
+                <pic:pic xmlns:pic="http://schemas.openxmlformats.org/drawingml/2006/picture">
+                  <pic:nvPicPr>
+                    <pic:cNvPr id="1" name=""/>
+                    <pic:cNvPicPr/>
+                  </pic:nvPicPr>
+                  <pic:blipFill>
+                    <a:blip r:embed="rId12"/>
+                    <a:stretch>
+                      <a:fillRect/>
+                    </a:stretch>
+                  </pic:blipFill>
+                  <pic:spPr>
+                    <a:xfrm>
+                      <a:off x="0" y="0"/>
+                      <a:ext cx="5475096" cy="3347647"/>
+                    </a:xfrm>
+                    <a:prstGeom prst="rect">
+                      <a:avLst/>
+                    </a:prstGeom>
+                  </pic:spPr>
+                </pic:pic>
+              </a:graphicData>
+            </a:graphic>
+          </wp:inline>
+        </w:drawing>
+      </w:r>
+    </w:p>
+    <w:p>
+      <w:pPr>
+        <w:spacing w:after="0" w:line="360" w:lineRule="auto"/>
+        <w:ind w:left="720"/>
+        <w:rPr>
+          <w:rFonts w:ascii="Times New Roman" w:hAnsi="Times New Roman" w:cs="Times New Roman"/>
+          <w:sz w:val="24"/>
+          <w:szCs w:val="24"/>
+        </w:rPr>
+      </w:pPr>
+    </w:p>
+    <w:p>
+      <w:pPr>
+        <w:pStyle w:val="ListParagraph"/>
+        <w:numPr>
+          <w:ilvl w:val="0"/>
+          <w:numId w:val="3"/>
+        </w:numPr>
+        <w:spacing w:after="0" w:line="360" w:lineRule="auto"/>
+        <w:rPr>
+          <w:rFonts w:ascii="Times New Roman" w:hAnsi="Times New Roman" w:cs="Times New Roman"/>
+          <w:b/>
+          <w:bCs/>
+          <w:sz w:val="24"/>
+          <w:szCs w:val="24"/>
+        </w:rPr>
+      </w:pPr>
+      <w:r>
+        <w:rPr>
+          <w:rFonts w:ascii="Times New Roman" w:hAnsi="Times New Roman" w:cs="Times New Roman"/>
+          <w:b/>
+          <w:bCs/>
+          <w:sz w:val="24"/>
+          <w:szCs w:val="24"/>
+        </w:rPr>
+        <w:lastRenderedPageBreak/>
+        <w:t>Search for restaurants that has a dish matching search term</w:t>
+      </w:r>
+      <w:r>
+        <w:rPr>
+          <w:rFonts w:ascii="Times New Roman" w:hAnsi="Times New Roman" w:cs="Times New Roman"/>
+          <w:b/>
+          <w:bCs/>
+          <w:sz w:val="24"/>
+          <w:szCs w:val="24"/>
+        </w:rPr>
+        <w:t xml:space="preserve"> [ /list-restaurant-</w:t>
+      </w:r>
+      <w:r>
+        <w:rPr>
+          <w:rFonts w:ascii="Times New Roman" w:hAnsi="Times New Roman" w:cs="Times New Roman"/>
+          <w:b/>
+          <w:bCs/>
+          <w:sz w:val="24"/>
+          <w:szCs w:val="24"/>
+        </w:rPr>
+        <w:t>by-</w:t>
+      </w:r>
+      <w:r>
+        <w:rPr>
+          <w:rFonts w:ascii="Times New Roman" w:hAnsi="Times New Roman" w:cs="Times New Roman"/>
+          <w:b/>
+          <w:bCs/>
+          <w:sz w:val="24"/>
+          <w:szCs w:val="24"/>
+        </w:rPr>
+        <w:t>dish</w:t>
+      </w:r>
+      <w:r>
+        <w:rPr>
+          <w:rFonts w:ascii="Times New Roman" w:hAnsi="Times New Roman" w:cs="Times New Roman"/>
+          <w:b/>
+          <w:bCs/>
+          <w:sz w:val="24"/>
+          <w:szCs w:val="24"/>
+        </w:rPr>
+        <w:t xml:space="preserve"> ]</w:t>
+      </w:r>
+    </w:p>
+    <w:p>
+      <w:pPr>
+        <w:pStyle w:val="ListParagraph"/>
+        <w:spacing w:after="0" w:line="360" w:lineRule="auto"/>
+        <w:rPr>
+          <w:rFonts w:ascii="Times New Roman" w:hAnsi="Times New Roman" w:cs="Times New Roman"/>
+          <w:sz w:val="24"/>
+          <w:szCs w:val="24"/>
+        </w:rPr>
+      </w:pPr>
+      <w:r>
+        <w:rPr>
+          <w:rFonts w:ascii="Times New Roman" w:hAnsi="Times New Roman" w:cs="Times New Roman"/>
+          <w:sz w:val="24"/>
+          <w:szCs w:val="24"/>
+        </w:rPr>
+        <w:t xml:space="preserve">This </w:t>
+      </w:r>
+      <w:r>
+        <w:rPr>
+          <w:rFonts w:ascii="Times New Roman" w:hAnsi="Times New Roman" w:cs="Times New Roman"/>
+          <w:sz w:val="24"/>
+          <w:szCs w:val="24"/>
+        </w:rPr>
+        <w:t>API</w:t>
+      </w:r>
+      <w:r>
+        <w:rPr>
+          <w:rFonts w:ascii="Times New Roman" w:hAnsi="Times New Roman" w:cs="Times New Roman"/>
+          <w:sz w:val="24"/>
+          <w:szCs w:val="24"/>
+        </w:rPr>
+        <w:t xml:space="preserve"> can be used to </w:t>
+      </w:r>
+      <w:r>
+        <w:rPr>
+          <w:rFonts w:ascii="Times New Roman" w:hAnsi="Times New Roman" w:cs="Times New Roman"/>
+          <w:sz w:val="24"/>
+          <w:szCs w:val="24"/>
+        </w:rPr>
+        <w:t>s</w:t>
+      </w:r>
+      <w:r>
+        <w:rPr>
+          <w:rFonts w:ascii="Times New Roman" w:hAnsi="Times New Roman" w:cs="Times New Roman"/>
+          <w:sz w:val="24"/>
+          <w:szCs w:val="24"/>
+        </w:rPr>
+        <w:t>earch for restaurants that has a dish matching search term</w:t>
+      </w:r>
+      <w:r>
+        <w:rPr>
+          <w:rFonts w:ascii="Times New Roman" w:hAnsi="Times New Roman" w:cs="Times New Roman"/>
+          <w:sz w:val="24"/>
+          <w:szCs w:val="24"/>
+        </w:rPr>
+        <w:t xml:space="preserve">. This API can be accessed on the </w:t>
+      </w:r>
+      <w:r>
+        <w:rPr>
+          <w:rFonts w:ascii="Times New Roman" w:hAnsi="Times New Roman" w:cs="Times New Roman"/>
+          <w:b/>
+          <w:bCs/>
+          <w:sz w:val="24"/>
+          <w:szCs w:val="24"/>
+        </w:rPr>
+        <w:t>admin or customer role</w:t>
+      </w:r>
+      <w:r>
+        <w:rPr>
+          <w:rFonts w:ascii="Times New Roman" w:hAnsi="Times New Roman" w:cs="Times New Roman"/>
+          <w:sz w:val="24"/>
+          <w:szCs w:val="24"/>
+        </w:rPr>
+        <w:t>. Required key [</w:t>
+      </w:r>
+      <w:r>
+        <w:rPr>
+          <w:rFonts w:ascii="Times New Roman" w:hAnsi="Times New Roman" w:cs="Times New Roman"/>
+          <w:sz w:val="24"/>
+          <w:szCs w:val="24"/>
+        </w:rPr>
+        <w:t>dish</w:t>
+      </w:r>
+      <w:r>
+        <w:rPr>
+          <w:rFonts w:ascii="Times New Roman" w:hAnsi="Times New Roman" w:cs="Times New Roman"/>
+          <w:sz w:val="24"/>
+          <w:szCs w:val="24"/>
+        </w:rPr>
+        <w:t>].</w:t>
+      </w:r>
+    </w:p>
+    <w:p>
+      <w:pPr>
+        <w:spacing w:after="0" w:line="360" w:lineRule="auto"/>
+        <w:ind w:left="720"/>
+        <w:rPr>
+          <w:rFonts w:ascii="Times New Roman" w:hAnsi="Times New Roman" w:cs="Times New Roman"/>
+          <w:sz w:val="24"/>
+          <w:szCs w:val="24"/>
+        </w:rPr>
+      </w:pPr>
+      <w:r>
+        <w:rPr>
+          <w:noProof/>
+        </w:rPr>
+        <w:drawing>
+          <wp:inline distT="0" distB="0" distL="0" distR="0" wp14:anchorId="15802345" wp14:editId="05F5D996">
+            <wp:extent cx="5943600" cy="3587750"/>
+            <wp:effectExtent l="0" t="0" r="0" b="0"/>
+            <wp:docPr id="14" name="Picture 14"/>
+            <wp:cNvGraphicFramePr>
+              <a:graphicFrameLocks xmlns:a="http://schemas.openxmlformats.org/drawingml/2006/main" noChangeAspect="1"/>
+            </wp:cNvGraphicFramePr>
+            <a:graphic xmlns:a="http://schemas.openxmlformats.org/drawingml/2006/main">
+              <a:graphicData uri="http://schemas.openxmlformats.org/drawingml/2006/picture">
+                <pic:pic xmlns:pic="http://schemas.openxmlformats.org/drawingml/2006/picture">
+                  <pic:nvPicPr>
+                    <pic:cNvPr id="1" name=""/>
+                    <pic:cNvPicPr/>
+                  </pic:nvPicPr>
+                  <pic:blipFill>
+                    <a:blip r:embed="rId13"/>
+                    <a:stretch>
+                      <a:fillRect/>
+                    </a:stretch>
+                  </pic:blipFill>
+                  <pic:spPr>
+                    <a:xfrm>
+                      <a:off x="0" y="0"/>
+                      <a:ext cx="5943600" cy="3587750"/>
+                    </a:xfrm>
+                    <a:prstGeom prst="rect">
+                      <a:avLst/>
+                    </a:prstGeom>
+                  </pic:spPr>
+                </pic:pic>
+              </a:graphicData>
+            </a:graphic>
+          </wp:inline>
+        </w:drawing>
+      </w:r>
+    </w:p>
     <w:sectPr>
       <w:pgSz w:w="12240" w:h="15840"/>
       <w:pgMar w:top="1440" w:right="1440" w:bottom="1440" w:left="1440" w:header="720" w:footer="720" w:gutter="0"/>
@@ -405,6 +1813,335 @@
     </w:sectPr>
   </w:body>
 </w:document>
+</file>
+
+<file path=word/numbering.xml><?xml version="1.0" encoding="utf-8"?>
+<w:numbering xmlns:wpc="http://schemas.microsoft.com/office/word/2010/wordprocessingCanvas" xmlns:cx="http://schemas.microsoft.com/office/drawing/2014/chartex" xmlns:cx1="http://schemas.microsoft.com/office/drawing/2015/9/8/chartex" xmlns:cx2="http://schemas.microsoft.com/office/drawing/2015/10/21/chartex" xmlns:cx3="http://schemas.microsoft.com/office/drawing/2016/5/9/chartex" xmlns:cx4="http://schemas.microsoft.com/office/drawing/2016/5/10/chartex" xmlns:cx5="http://schemas.microsoft.com/office/drawing/2016/5/11/chartex" xmlns:cx6="http://schemas.microsoft.com/office/drawing/2016/5/12/chartex" xmlns:cx7="http://schemas.microsoft.com/office/drawing/2016/5/13/chartex" xmlns:cx8="http://schemas.microsoft.com/office/drawing/2016/5/14/chartex" xmlns:mc="http://schemas.openxmlformats.org/markup-compatibility/2006" xmlns:aink="http://schemas.microsoft.com/office/drawing/2016/ink" xmlns:am3d="http://schemas.microsoft.com/office/drawing/2017/model3d" xmlns:o="urn:schemas-microsoft-com:office:office" xmlns:r="http://schemas.openxmlformats.org/officeDocument/2006/relationships" xmlns:m="http://schemas.openxmlformats.org/officeDocument/2006/math" xmlns:v="urn:schemas-microsoft-com:vml" xmlns:wp14="http://schemas.microsoft.com/office/word/2010/wordprocessingDrawing" xmlns:wp="http://schemas.openxmlformats.org/drawingml/2006/wordprocessingDrawing" xmlns:w10="urn:schemas-microsoft-com:office:word" xmlns:w="http://schemas.openxmlformats.org/wordprocessingml/2006/main" xmlns:w14="http://schemas.microsoft.com/office/word/2010/wordml" xmlns:w15="http://schemas.microsoft.com/office/word/2012/wordml" xmlns:w16cex="http://schemas.microsoft.com/office/word/2018/wordml/cex" xmlns:w16cid="http://schemas.microsoft.com/office/word/2016/wordml/cid" xmlns:w16="http://schemas.microsoft.com/office/word/2018/wordml" xmlns:w16sdtdh="http://schemas.microsoft.com/office/word/2020/wordml/sdtdatahash" xmlns:w16se="http://schemas.microsoft.com/office/word/2015/wordml/symex" xmlns:wpg="http://schemas.microsoft.com/office/word/2010/wordprocessingGroup" xmlns:wpi="http://schemas.microsoft.com/office/word/2010/wordprocessingInk" xmlns:wne="http://schemas.microsoft.com/office/word/2006/wordml" xmlns:wps="http://schemas.microsoft.com/office/word/2010/wordprocessingShape" mc:Ignorable="w14 w15 w16se w16cid w16 w16cex w16sdtdh wp14">
+  <w:abstractNum w:abstractNumId="0" w15:restartNumberingAfterBreak="0">
+    <w:nsid w:val="06133EBE"/>
+    <w:multiLevelType w:val="hybridMultilevel"/>
+    <w:tmpl w:val="3E86F1EE"/>
+    <w:lvl w:ilvl="0" w:tplc="04090005">
+      <w:start w:val="1"/>
+      <w:numFmt w:val="bullet"/>
+      <w:lvlText w:val=""/>
+      <w:lvlJc w:val="left"/>
+      <w:pPr>
+        <w:ind w:left="720" w:hanging="360"/>
+      </w:pPr>
+      <w:rPr>
+        <w:rFonts w:ascii="Wingdings" w:hAnsi="Wingdings" w:hint="default"/>
+      </w:rPr>
+    </w:lvl>
+    <w:lvl w:ilvl="1" w:tplc="04090003" w:tentative="1">
+      <w:start w:val="1"/>
+      <w:numFmt w:val="bullet"/>
+      <w:lvlText w:val="o"/>
+      <w:lvlJc w:val="left"/>
+      <w:pPr>
+        <w:ind w:left="1440" w:hanging="360"/>
+      </w:pPr>
+      <w:rPr>
+        <w:rFonts w:ascii="Courier New" w:hAnsi="Courier New" w:cs="Courier New" w:hint="default"/>
+      </w:rPr>
+    </w:lvl>
+    <w:lvl w:ilvl="2" w:tplc="04090005" w:tentative="1">
+      <w:start w:val="1"/>
+      <w:numFmt w:val="bullet"/>
+      <w:lvlText w:val=""/>
+      <w:lvlJc w:val="left"/>
+      <w:pPr>
+        <w:ind w:left="2160" w:hanging="360"/>
+      </w:pPr>
+      <w:rPr>
+        <w:rFonts w:ascii="Wingdings" w:hAnsi="Wingdings" w:hint="default"/>
+      </w:rPr>
+    </w:lvl>
+    <w:lvl w:ilvl="3" w:tplc="04090001" w:tentative="1">
+      <w:start w:val="1"/>
+      <w:numFmt w:val="bullet"/>
+      <w:lvlText w:val=""/>
+      <w:lvlJc w:val="left"/>
+      <w:pPr>
+        <w:ind w:left="2880" w:hanging="360"/>
+      </w:pPr>
+      <w:rPr>
+        <w:rFonts w:ascii="Symbol" w:hAnsi="Symbol" w:hint="default"/>
+      </w:rPr>
+    </w:lvl>
+    <w:lvl w:ilvl="4" w:tplc="04090003" w:tentative="1">
+      <w:start w:val="1"/>
+      <w:numFmt w:val="bullet"/>
+      <w:lvlText w:val="o"/>
+      <w:lvlJc w:val="left"/>
+      <w:pPr>
+        <w:ind w:left="3600" w:hanging="360"/>
+      </w:pPr>
+      <w:rPr>
+        <w:rFonts w:ascii="Courier New" w:hAnsi="Courier New" w:cs="Courier New" w:hint="default"/>
+      </w:rPr>
+    </w:lvl>
+    <w:lvl w:ilvl="5" w:tplc="04090005" w:tentative="1">
+      <w:start w:val="1"/>
+      <w:numFmt w:val="bullet"/>
+      <w:lvlText w:val=""/>
+      <w:lvlJc w:val="left"/>
+      <w:pPr>
+        <w:ind w:left="4320" w:hanging="360"/>
+      </w:pPr>
+      <w:rPr>
+        <w:rFonts w:ascii="Wingdings" w:hAnsi="Wingdings" w:hint="default"/>
+      </w:rPr>
+    </w:lvl>
+    <w:lvl w:ilvl="6" w:tplc="04090001" w:tentative="1">
+      <w:start w:val="1"/>
+      <w:numFmt w:val="bullet"/>
+      <w:lvlText w:val=""/>
+      <w:lvlJc w:val="left"/>
+      <w:pPr>
+        <w:ind w:left="5040" w:hanging="360"/>
+      </w:pPr>
+      <w:rPr>
+        <w:rFonts w:ascii="Symbol" w:hAnsi="Symbol" w:hint="default"/>
+      </w:rPr>
+    </w:lvl>
+    <w:lvl w:ilvl="7" w:tplc="04090003" w:tentative="1">
+      <w:start w:val="1"/>
+      <w:numFmt w:val="bullet"/>
+      <w:lvlText w:val="o"/>
+      <w:lvlJc w:val="left"/>
+      <w:pPr>
+        <w:ind w:left="5760" w:hanging="360"/>
+      </w:pPr>
+      <w:rPr>
+        <w:rFonts w:ascii="Courier New" w:hAnsi="Courier New" w:cs="Courier New" w:hint="default"/>
+      </w:rPr>
+    </w:lvl>
+    <w:lvl w:ilvl="8" w:tplc="04090005" w:tentative="1">
+      <w:start w:val="1"/>
+      <w:numFmt w:val="bullet"/>
+      <w:lvlText w:val=""/>
+      <w:lvlJc w:val="left"/>
+      <w:pPr>
+        <w:ind w:left="6480" w:hanging="360"/>
+      </w:pPr>
+      <w:rPr>
+        <w:rFonts w:ascii="Wingdings" w:hAnsi="Wingdings" w:hint="default"/>
+      </w:rPr>
+    </w:lvl>
+  </w:abstractNum>
+  <w:abstractNum w:abstractNumId="1" w15:restartNumberingAfterBreak="0">
+    <w:nsid w:val="088D4110"/>
+    <w:multiLevelType w:val="hybridMultilevel"/>
+    <w:tmpl w:val="839ED662"/>
+    <w:lvl w:ilvl="0" w:tplc="0409000F">
+      <w:start w:val="1"/>
+      <w:numFmt w:val="decimal"/>
+      <w:lvlText w:val="%1."/>
+      <w:lvlJc w:val="left"/>
+      <w:pPr>
+        <w:ind w:left="720" w:hanging="360"/>
+      </w:pPr>
+      <w:rPr>
+        <w:rFonts w:hint="default"/>
+      </w:rPr>
+    </w:lvl>
+    <w:lvl w:ilvl="1" w:tplc="04090019" w:tentative="1">
+      <w:start w:val="1"/>
+      <w:numFmt w:val="lowerLetter"/>
+      <w:lvlText w:val="%2."/>
+      <w:lvlJc w:val="left"/>
+      <w:pPr>
+        <w:ind w:left="1440" w:hanging="360"/>
+      </w:pPr>
+    </w:lvl>
+    <w:lvl w:ilvl="2" w:tplc="0409001B" w:tentative="1">
+      <w:start w:val="1"/>
+      <w:numFmt w:val="lowerRoman"/>
+      <w:lvlText w:val="%3."/>
+      <w:lvlJc w:val="right"/>
+      <w:pPr>
+        <w:ind w:left="2160" w:hanging="180"/>
+      </w:pPr>
+    </w:lvl>
+    <w:lvl w:ilvl="3" w:tplc="0409000F" w:tentative="1">
+      <w:start w:val="1"/>
+      <w:numFmt w:val="decimal"/>
+      <w:lvlText w:val="%4."/>
+      <w:lvlJc w:val="left"/>
+      <w:pPr>
+        <w:ind w:left="2880" w:hanging="360"/>
+      </w:pPr>
+    </w:lvl>
+    <w:lvl w:ilvl="4" w:tplc="04090019" w:tentative="1">
+      <w:start w:val="1"/>
+      <w:numFmt w:val="lowerLetter"/>
+      <w:lvlText w:val="%5."/>
+      <w:lvlJc w:val="left"/>
+      <w:pPr>
+        <w:ind w:left="3600" w:hanging="360"/>
+      </w:pPr>
+    </w:lvl>
+    <w:lvl w:ilvl="5" w:tplc="0409001B" w:tentative="1">
+      <w:start w:val="1"/>
+      <w:numFmt w:val="lowerRoman"/>
+      <w:lvlText w:val="%6."/>
+      <w:lvlJc w:val="right"/>
+      <w:pPr>
+        <w:ind w:left="4320" w:hanging="180"/>
+      </w:pPr>
+    </w:lvl>
+    <w:lvl w:ilvl="6" w:tplc="0409000F" w:tentative="1">
+      <w:start w:val="1"/>
+      <w:numFmt w:val="decimal"/>
+      <w:lvlText w:val="%7."/>
+      <w:lvlJc w:val="left"/>
+      <w:pPr>
+        <w:ind w:left="5040" w:hanging="360"/>
+      </w:pPr>
+    </w:lvl>
+    <w:lvl w:ilvl="7" w:tplc="04090019" w:tentative="1">
+      <w:start w:val="1"/>
+      <w:numFmt w:val="lowerLetter"/>
+      <w:lvlText w:val="%8."/>
+      <w:lvlJc w:val="left"/>
+      <w:pPr>
+        <w:ind w:left="5760" w:hanging="360"/>
+      </w:pPr>
+    </w:lvl>
+    <w:lvl w:ilvl="8" w:tplc="0409001B" w:tentative="1">
+      <w:start w:val="1"/>
+      <w:numFmt w:val="lowerRoman"/>
+      <w:lvlText w:val="%9."/>
+      <w:lvlJc w:val="right"/>
+      <w:pPr>
+        <w:ind w:left="6480" w:hanging="180"/>
+      </w:pPr>
+    </w:lvl>
+  </w:abstractNum>
+  <w:abstractNum w:abstractNumId="2" w15:restartNumberingAfterBreak="0">
+    <w:nsid w:val="7AD16630"/>
+    <w:multiLevelType w:val="hybridMultilevel"/>
+    <w:tmpl w:val="76DA1FDE"/>
+    <w:lvl w:ilvl="0" w:tplc="04090005">
+      <w:start w:val="1"/>
+      <w:numFmt w:val="bullet"/>
+      <w:lvlText w:val=""/>
+      <w:lvlJc w:val="left"/>
+      <w:pPr>
+        <w:ind w:left="1440" w:hanging="360"/>
+      </w:pPr>
+      <w:rPr>
+        <w:rFonts w:ascii="Wingdings" w:hAnsi="Wingdings" w:hint="default"/>
+      </w:rPr>
+    </w:lvl>
+    <w:lvl w:ilvl="1" w:tplc="04090003" w:tentative="1">
+      <w:start w:val="1"/>
+      <w:numFmt w:val="bullet"/>
+      <w:lvlText w:val="o"/>
+      <w:lvlJc w:val="left"/>
+      <w:pPr>
+        <w:ind w:left="2160" w:hanging="360"/>
+      </w:pPr>
+      <w:rPr>
+        <w:rFonts w:ascii="Courier New" w:hAnsi="Courier New" w:cs="Courier New" w:hint="default"/>
+      </w:rPr>
+    </w:lvl>
+    <w:lvl w:ilvl="2" w:tplc="04090005" w:tentative="1">
+      <w:start w:val="1"/>
+      <w:numFmt w:val="bullet"/>
+      <w:lvlText w:val=""/>
+      <w:lvlJc w:val="left"/>
+      <w:pPr>
+        <w:ind w:left="2880" w:hanging="360"/>
+      </w:pPr>
+      <w:rPr>
+        <w:rFonts w:ascii="Wingdings" w:hAnsi="Wingdings" w:hint="default"/>
+      </w:rPr>
+    </w:lvl>
+    <w:lvl w:ilvl="3" w:tplc="04090001" w:tentative="1">
+      <w:start w:val="1"/>
+      <w:numFmt w:val="bullet"/>
+      <w:lvlText w:val=""/>
+      <w:lvlJc w:val="left"/>
+      <w:pPr>
+        <w:ind w:left="3600" w:hanging="360"/>
+      </w:pPr>
+      <w:rPr>
+        <w:rFonts w:ascii="Symbol" w:hAnsi="Symbol" w:hint="default"/>
+      </w:rPr>
+    </w:lvl>
+    <w:lvl w:ilvl="4" w:tplc="04090003" w:tentative="1">
+      <w:start w:val="1"/>
+      <w:numFmt w:val="bullet"/>
+      <w:lvlText w:val="o"/>
+      <w:lvlJc w:val="left"/>
+      <w:pPr>
+        <w:ind w:left="4320" w:hanging="360"/>
+      </w:pPr>
+      <w:rPr>
+        <w:rFonts w:ascii="Courier New" w:hAnsi="Courier New" w:cs="Courier New" w:hint="default"/>
+      </w:rPr>
+    </w:lvl>
+    <w:lvl w:ilvl="5" w:tplc="04090005" w:tentative="1">
+      <w:start w:val="1"/>
+      <w:numFmt w:val="bullet"/>
+      <w:lvlText w:val=""/>
+      <w:lvlJc w:val="left"/>
+      <w:pPr>
+        <w:ind w:left="5040" w:hanging="360"/>
+      </w:pPr>
+      <w:rPr>
+        <w:rFonts w:ascii="Wingdings" w:hAnsi="Wingdings" w:hint="default"/>
+      </w:rPr>
+    </w:lvl>
+    <w:lvl w:ilvl="6" w:tplc="04090001" w:tentative="1">
+      <w:start w:val="1"/>
+      <w:numFmt w:val="bullet"/>
+      <w:lvlText w:val=""/>
+      <w:lvlJc w:val="left"/>
+      <w:pPr>
+        <w:ind w:left="5760" w:hanging="360"/>
+      </w:pPr>
+      <w:rPr>
+        <w:rFonts w:ascii="Symbol" w:hAnsi="Symbol" w:hint="default"/>
+      </w:rPr>
+    </w:lvl>
+    <w:lvl w:ilvl="7" w:tplc="04090003" w:tentative="1">
+      <w:start w:val="1"/>
+      <w:numFmt w:val="bullet"/>
+      <w:lvlText w:val="o"/>
+      <w:lvlJc w:val="left"/>
+      <w:pPr>
+        <w:ind w:left="6480" w:hanging="360"/>
+      </w:pPr>
+      <w:rPr>
+        <w:rFonts w:ascii="Courier New" w:hAnsi="Courier New" w:cs="Courier New" w:hint="default"/>
+      </w:rPr>
+    </w:lvl>
+    <w:lvl w:ilvl="8" w:tplc="04090005" w:tentative="1">
+      <w:start w:val="1"/>
+      <w:numFmt w:val="bullet"/>
+      <w:lvlText w:val=""/>
+      <w:lvlJc w:val="left"/>
+      <w:pPr>
+        <w:ind w:left="7200" w:hanging="360"/>
+      </w:pPr>
+      <w:rPr>
+        <w:rFonts w:ascii="Wingdings" w:hAnsi="Wingdings" w:hint="default"/>
+      </w:rPr>
+    </w:lvl>
+  </w:abstractNum>
+  <w:num w:numId="1">
+    <w:abstractNumId w:val="1"/>
+  </w:num>
+  <w:num w:numId="2">
+    <w:abstractNumId w:val="2"/>
+  </w:num>
+  <w:num w:numId="3">
+    <w:abstractNumId w:val="0"/>
+  </w:num>
+</w:numbering>
 </file>
 
 <file path=word/styles.xml><?xml version="1.0" encoding="utf-8"?>
@@ -833,6 +2570,17 @@
     <w:semiHidden/>
     <w:unhideWhenUsed/>
   </w:style>
+  <w:style w:type="paragraph" w:styleId="ListParagraph">
+    <w:name w:val="List Paragraph"/>
+    <w:basedOn w:val="Normal"/>
+    <w:uiPriority w:val="34"/>
+    <w:qFormat/>
+    <w:rsid w:val="002704B6"/>
+    <w:pPr>
+      <w:ind w:left="720"/>
+      <w:contextualSpacing/>
+    </w:pPr>
+  </w:style>
 </w:styles>
 </file>
 

</xml_diff>

<commit_message>
add list restaurant by distance
</commit_message>
<xml_diff>
--- a/documentation.docx
+++ b/documentation.docx
@@ -1066,17 +1066,7 @@
           <w:sz w:val="24"/>
           <w:szCs w:val="24"/>
         </w:rPr>
-        <w:t>import-restaurant</w:t>
-      </w:r>
-      <w:r>
-        <w:rPr>
-          <w:rFonts w:ascii="Times New Roman" w:hAnsi="Times New Roman" w:cs="Times New Roman"/>
-          <w:b/>
-          <w:bCs/>
-          <w:sz w:val="24"/>
-          <w:szCs w:val="24"/>
-        </w:rPr>
-        <w:t xml:space="preserve"> ]</w:t>
+        <w:t>import-restaurant ]</w:t>
       </w:r>
     </w:p>
     <w:p>
@@ -1437,17 +1427,7 @@
           <w:sz w:val="24"/>
           <w:szCs w:val="24"/>
         </w:rPr>
-        <w:t>List all restaurants that are open at a certain datetime</w:t>
-      </w:r>
-      <w:r>
-        <w:rPr>
-          <w:rFonts w:ascii="Times New Roman" w:hAnsi="Times New Roman" w:cs="Times New Roman"/>
-          <w:b/>
-          <w:bCs/>
-          <w:sz w:val="24"/>
-          <w:szCs w:val="24"/>
-        </w:rPr>
-        <w:t xml:space="preserve"> [ /list-restaurant-</w:t>
+        <w:t>List all restaurants that are open at a certain datetime [ /list-restaurant-</w:t>
       </w:r>
       <w:r>
         <w:rPr>
@@ -1512,15 +1492,31 @@
           <w:sz w:val="24"/>
           <w:szCs w:val="24"/>
         </w:rPr>
-        <w:t>admin or customer role</w:t>
-      </w:r>
-      <w:r>
-        <w:rPr>
-          <w:rFonts w:ascii="Times New Roman" w:hAnsi="Times New Roman" w:cs="Times New Roman"/>
-          <w:sz w:val="24"/>
-          <w:szCs w:val="24"/>
-        </w:rPr>
-        <w:t>. Required key [datetime]</w:t>
+        <w:t>customer role</w:t>
+      </w:r>
+      <w:r>
+        <w:rPr>
+          <w:rFonts w:ascii="Times New Roman" w:hAnsi="Times New Roman" w:cs="Times New Roman"/>
+          <w:sz w:val="24"/>
+          <w:szCs w:val="24"/>
+        </w:rPr>
+        <w:t>. Required key [datetime</w:t>
+      </w:r>
+      <w:r>
+        <w:rPr>
+          <w:rFonts w:ascii="Times New Roman" w:hAnsi="Times New Roman" w:cs="Times New Roman"/>
+          <w:sz w:val="24"/>
+          <w:szCs w:val="24"/>
+        </w:rPr>
+        <w:t>, offset, limit</w:t>
+      </w:r>
+      <w:r>
+        <w:rPr>
+          <w:rFonts w:ascii="Times New Roman" w:hAnsi="Times New Roman" w:cs="Times New Roman"/>
+          <w:sz w:val="24"/>
+          <w:szCs w:val="24"/>
+        </w:rPr>
+        <w:t>]</w:t>
       </w:r>
       <w:r>
         <w:rPr>
@@ -1546,10 +1542,10 @@
           <w:noProof/>
         </w:rPr>
         <w:drawing>
-          <wp:inline distT="0" distB="0" distL="0" distR="0" wp14:anchorId="39528065" wp14:editId="5D8C0A87">
-            <wp:extent cx="5465869" cy="3342005"/>
-            <wp:effectExtent l="0" t="0" r="1905" b="0"/>
-            <wp:docPr id="15" name="Picture 15"/>
+          <wp:inline distT="0" distB="0" distL="0" distR="0" wp14:anchorId="60C8DEA0" wp14:editId="63852E10">
+            <wp:extent cx="5470525" cy="3369984"/>
+            <wp:effectExtent l="0" t="0" r="0" b="1905"/>
+            <wp:docPr id="12" name="Picture 12"/>
             <wp:cNvGraphicFramePr>
               <a:graphicFrameLocks xmlns:a="http://schemas.openxmlformats.org/drawingml/2006/main" noChangeAspect="1"/>
             </wp:cNvGraphicFramePr>
@@ -1569,7 +1565,7 @@
                   <pic:spPr>
                     <a:xfrm>
                       <a:off x="0" y="0"/>
-                      <a:ext cx="5475096" cy="3347647"/>
+                      <a:ext cx="5478127" cy="3374667"/>
                     </a:xfrm>
                     <a:prstGeom prst="rect">
                       <a:avLst/>
@@ -1584,17 +1580,6 @@
     </w:p>
     <w:p>
       <w:pPr>
-        <w:spacing w:after="0" w:line="360" w:lineRule="auto"/>
-        <w:ind w:left="720"/>
-        <w:rPr>
-          <w:rFonts w:ascii="Times New Roman" w:hAnsi="Times New Roman" w:cs="Times New Roman"/>
-          <w:sz w:val="24"/>
-          <w:szCs w:val="24"/>
-        </w:rPr>
-      </w:pPr>
-    </w:p>
-    <w:p>
-      <w:pPr>
         <w:pStyle w:val="ListParagraph"/>
         <w:numPr>
           <w:ilvl w:val="0"/>
@@ -1618,17 +1603,27 @@
           <w:szCs w:val="24"/>
         </w:rPr>
         <w:lastRenderedPageBreak/>
-        <w:t>Search for restaurants that has a dish matching search term</w:t>
-      </w:r>
-      <w:r>
-        <w:rPr>
-          <w:rFonts w:ascii="Times New Roman" w:hAnsi="Times New Roman" w:cs="Times New Roman"/>
-          <w:b/>
-          <w:bCs/>
-          <w:sz w:val="24"/>
-          <w:szCs w:val="24"/>
-        </w:rPr>
-        <w:t xml:space="preserve"> [ /list-restaurant-</w:t>
+        <w:t>List all restaurants within the vicinity of the user’s location or (any location), ranked by distance</w:t>
+      </w:r>
+      <w:r>
+        <w:rPr>
+          <w:rFonts w:ascii="Times New Roman" w:hAnsi="Times New Roman" w:cs="Times New Roman"/>
+          <w:b/>
+          <w:bCs/>
+          <w:sz w:val="24"/>
+          <w:szCs w:val="24"/>
+        </w:rPr>
+        <w:t xml:space="preserve"> </w:t>
+      </w:r>
+      <w:r>
+        <w:rPr>
+          <w:rFonts w:ascii="Times New Roman" w:hAnsi="Times New Roman" w:cs="Times New Roman"/>
+          <w:b/>
+          <w:bCs/>
+          <w:sz w:val="24"/>
+          <w:szCs w:val="24"/>
+        </w:rPr>
+        <w:t>[ /list-restaurant-</w:t>
       </w:r>
       <w:r>
         <w:rPr>
@@ -1648,7 +1643,7 @@
           <w:sz w:val="24"/>
           <w:szCs w:val="24"/>
         </w:rPr>
-        <w:t>dish</w:t>
+        <w:t>distance</w:t>
       </w:r>
       <w:r>
         <w:rPr>
@@ -1709,7 +1704,31 @@
           <w:sz w:val="24"/>
           <w:szCs w:val="24"/>
         </w:rPr>
-        <w:t>earch for restaurants that has a dish matching search term</w:t>
+        <w:t>earch for restaurants</w:t>
+      </w:r>
+      <w:r>
+        <w:rPr>
+          <w:rFonts w:ascii="Times New Roman" w:hAnsi="Times New Roman" w:cs="Times New Roman"/>
+          <w:sz w:val="24"/>
+          <w:szCs w:val="24"/>
+        </w:rPr>
+        <w:t xml:space="preserve"> </w:t>
+      </w:r>
+      <w:r>
+        <w:rPr>
+          <w:rFonts w:ascii="Times New Roman" w:hAnsi="Times New Roman" w:cs="Times New Roman"/>
+          <w:sz w:val="24"/>
+          <w:szCs w:val="24"/>
+        </w:rPr>
+        <w:t xml:space="preserve">based on </w:t>
+      </w:r>
+      <w:r>
+        <w:rPr>
+          <w:rFonts w:ascii="Times New Roman" w:hAnsi="Times New Roman" w:cs="Times New Roman"/>
+          <w:sz w:val="24"/>
+          <w:szCs w:val="24"/>
+        </w:rPr>
+        <w:t>latitude and longitude</w:t>
       </w:r>
       <w:r>
         <w:rPr>
@@ -1727,23 +1746,103 @@
           <w:sz w:val="24"/>
           <w:szCs w:val="24"/>
         </w:rPr>
-        <w:t>admin or customer role</w:t>
-      </w:r>
-      <w:r>
-        <w:rPr>
-          <w:rFonts w:ascii="Times New Roman" w:hAnsi="Times New Roman" w:cs="Times New Roman"/>
-          <w:sz w:val="24"/>
-          <w:szCs w:val="24"/>
-        </w:rPr>
-        <w:t>. Required key [</w:t>
-      </w:r>
-      <w:r>
-        <w:rPr>
-          <w:rFonts w:ascii="Times New Roman" w:hAnsi="Times New Roman" w:cs="Times New Roman"/>
-          <w:sz w:val="24"/>
-          <w:szCs w:val="24"/>
-        </w:rPr>
-        <w:t>dish</w:t>
+        <w:t>customer role</w:t>
+      </w:r>
+      <w:r>
+        <w:rPr>
+          <w:rFonts w:ascii="Times New Roman" w:hAnsi="Times New Roman" w:cs="Times New Roman"/>
+          <w:sz w:val="24"/>
+          <w:szCs w:val="24"/>
+        </w:rPr>
+        <w:t xml:space="preserve">. </w:t>
+      </w:r>
+      <w:r>
+        <w:rPr>
+          <w:rFonts w:ascii="Times New Roman" w:hAnsi="Times New Roman" w:cs="Times New Roman"/>
+          <w:sz w:val="24"/>
+          <w:szCs w:val="24"/>
+        </w:rPr>
+        <w:t xml:space="preserve">If latitude or longtitude is null, then </w:t>
+      </w:r>
+      <w:r>
+        <w:rPr>
+          <w:rFonts w:ascii="Times New Roman" w:hAnsi="Times New Roman" w:cs="Times New Roman"/>
+          <w:sz w:val="24"/>
+          <w:szCs w:val="24"/>
+        </w:rPr>
+        <w:t>the location used to find the nearest restaurant is the location of the user who logs in</w:t>
+      </w:r>
+      <w:r>
+        <w:rPr>
+          <w:rFonts w:ascii="Times New Roman" w:hAnsi="Times New Roman" w:cs="Times New Roman"/>
+          <w:sz w:val="24"/>
+          <w:szCs w:val="24"/>
+        </w:rPr>
+        <w:t xml:space="preserve">. </w:t>
+      </w:r>
+      <w:r>
+        <w:rPr>
+          <w:rFonts w:ascii="Times New Roman" w:hAnsi="Times New Roman" w:cs="Times New Roman"/>
+          <w:sz w:val="24"/>
+          <w:szCs w:val="24"/>
+        </w:rPr>
+        <w:t>Required key [</w:t>
+      </w:r>
+      <w:r>
+        <w:rPr>
+          <w:rFonts w:ascii="Times New Roman" w:hAnsi="Times New Roman" w:cs="Times New Roman"/>
+          <w:sz w:val="24"/>
+          <w:szCs w:val="24"/>
+        </w:rPr>
+        <w:t>latitude</w:t>
+      </w:r>
+      <w:r>
+        <w:rPr>
+          <w:rFonts w:ascii="Times New Roman" w:hAnsi="Times New Roman" w:cs="Times New Roman"/>
+          <w:sz w:val="24"/>
+          <w:szCs w:val="24"/>
+        </w:rPr>
+        <w:t xml:space="preserve">, </w:t>
+      </w:r>
+      <w:r>
+        <w:rPr>
+          <w:rFonts w:ascii="Times New Roman" w:hAnsi="Times New Roman" w:cs="Times New Roman"/>
+          <w:sz w:val="24"/>
+          <w:szCs w:val="24"/>
+        </w:rPr>
+        <w:t>longitude</w:t>
+      </w:r>
+      <w:r>
+        <w:rPr>
+          <w:rFonts w:ascii="Times New Roman" w:hAnsi="Times New Roman" w:cs="Times New Roman"/>
+          <w:sz w:val="24"/>
+          <w:szCs w:val="24"/>
+        </w:rPr>
+        <w:t xml:space="preserve">, </w:t>
+      </w:r>
+      <w:r>
+        <w:rPr>
+          <w:rFonts w:ascii="Times New Roman" w:hAnsi="Times New Roman" w:cs="Times New Roman"/>
+          <w:sz w:val="24"/>
+          <w:szCs w:val="24"/>
+        </w:rPr>
+        <w:t>offset</w:t>
+      </w:r>
+      <w:r>
+        <w:rPr>
+          <w:rFonts w:ascii="Times New Roman" w:hAnsi="Times New Roman" w:cs="Times New Roman"/>
+          <w:sz w:val="24"/>
+          <w:szCs w:val="24"/>
+        </w:rPr>
+        <w:t xml:space="preserve">, </w:t>
+      </w:r>
+      <w:r>
+        <w:rPr>
+          <w:rFonts w:ascii="Times New Roman" w:hAnsi="Times New Roman" w:cs="Times New Roman"/>
+          <w:sz w:val="24"/>
+          <w:szCs w:val="24"/>
+        </w:rPr>
+        <w:t>limit</w:t>
       </w:r>
       <w:r>
         <w:rPr>
@@ -1769,10 +1868,10 @@
           <w:noProof/>
         </w:rPr>
         <w:drawing>
-          <wp:inline distT="0" distB="0" distL="0" distR="0" wp14:anchorId="15802345" wp14:editId="05F5D996">
-            <wp:extent cx="5943600" cy="3587750"/>
-            <wp:effectExtent l="0" t="0" r="0" b="0"/>
-            <wp:docPr id="14" name="Picture 14"/>
+          <wp:inline distT="0" distB="0" distL="0" distR="0" wp14:anchorId="714E9777" wp14:editId="39A7950E">
+            <wp:extent cx="5459627" cy="3366770"/>
+            <wp:effectExtent l="0" t="0" r="8255" b="5080"/>
+            <wp:docPr id="8" name="Picture 8"/>
             <wp:cNvGraphicFramePr>
               <a:graphicFrameLocks xmlns:a="http://schemas.openxmlformats.org/drawingml/2006/main" noChangeAspect="1"/>
             </wp:cNvGraphicFramePr>
@@ -1792,7 +1891,992 @@
                   <pic:spPr>
                     <a:xfrm>
                       <a:off x="0" y="0"/>
-                      <a:ext cx="5943600" cy="3587750"/>
+                      <a:ext cx="5465957" cy="3370673"/>
+                    </a:xfrm>
+                    <a:prstGeom prst="rect">
+                      <a:avLst/>
+                    </a:prstGeom>
+                  </pic:spPr>
+                </pic:pic>
+              </a:graphicData>
+            </a:graphic>
+          </wp:inline>
+        </w:drawing>
+      </w:r>
+    </w:p>
+    <w:p>
+      <w:pPr>
+        <w:pStyle w:val="ListParagraph"/>
+        <w:numPr>
+          <w:ilvl w:val="0"/>
+          <w:numId w:val="3"/>
+        </w:numPr>
+        <w:spacing w:after="0" w:line="360" w:lineRule="auto"/>
+        <w:rPr>
+          <w:rFonts w:ascii="Times New Roman" w:hAnsi="Times New Roman" w:cs="Times New Roman"/>
+          <w:b/>
+          <w:bCs/>
+          <w:sz w:val="24"/>
+          <w:szCs w:val="24"/>
+        </w:rPr>
+      </w:pPr>
+      <w:r>
+        <w:rPr>
+          <w:rFonts w:ascii="Times New Roman" w:hAnsi="Times New Roman" w:cs="Times New Roman"/>
+          <w:b/>
+          <w:bCs/>
+          <w:sz w:val="24"/>
+          <w:szCs w:val="24"/>
+        </w:rPr>
+        <w:t>List all restaurants that are open for x-z hours per day or week</w:t>
+      </w:r>
+      <w:r>
+        <w:rPr>
+          <w:rFonts w:ascii="Times New Roman" w:hAnsi="Times New Roman" w:cs="Times New Roman"/>
+          <w:b/>
+          <w:bCs/>
+          <w:sz w:val="24"/>
+          <w:szCs w:val="24"/>
+        </w:rPr>
+        <w:t xml:space="preserve"> </w:t>
+      </w:r>
+      <w:r>
+        <w:rPr>
+          <w:rFonts w:ascii="Times New Roman" w:hAnsi="Times New Roman" w:cs="Times New Roman"/>
+          <w:b/>
+          <w:bCs/>
+          <w:sz w:val="24"/>
+          <w:szCs w:val="24"/>
+        </w:rPr>
+        <w:t>[ /list-restaurant-</w:t>
+      </w:r>
+      <w:r>
+        <w:rPr>
+          <w:rFonts w:ascii="Times New Roman" w:hAnsi="Times New Roman" w:cs="Times New Roman"/>
+          <w:b/>
+          <w:bCs/>
+          <w:sz w:val="24"/>
+          <w:szCs w:val="24"/>
+        </w:rPr>
+        <w:t>by-</w:t>
+      </w:r>
+      <w:r>
+        <w:rPr>
+          <w:rFonts w:ascii="Times New Roman" w:hAnsi="Times New Roman" w:cs="Times New Roman"/>
+          <w:b/>
+          <w:bCs/>
+          <w:sz w:val="24"/>
+          <w:szCs w:val="24"/>
+        </w:rPr>
+        <w:t>open-hours</w:t>
+      </w:r>
+      <w:r>
+        <w:rPr>
+          <w:rFonts w:ascii="Times New Roman" w:hAnsi="Times New Roman" w:cs="Times New Roman"/>
+          <w:b/>
+          <w:bCs/>
+          <w:sz w:val="24"/>
+          <w:szCs w:val="24"/>
+        </w:rPr>
+        <w:t xml:space="preserve"> ]</w:t>
+      </w:r>
+    </w:p>
+    <w:p>
+      <w:pPr>
+        <w:pStyle w:val="ListParagraph"/>
+        <w:spacing w:after="0" w:line="360" w:lineRule="auto"/>
+        <w:rPr>
+          <w:rFonts w:ascii="Times New Roman" w:hAnsi="Times New Roman" w:cs="Times New Roman"/>
+          <w:sz w:val="24"/>
+          <w:szCs w:val="24"/>
+        </w:rPr>
+      </w:pPr>
+      <w:r>
+        <w:rPr>
+          <w:rFonts w:ascii="Times New Roman" w:hAnsi="Times New Roman" w:cs="Times New Roman"/>
+          <w:sz w:val="24"/>
+          <w:szCs w:val="24"/>
+        </w:rPr>
+        <w:t xml:space="preserve">This </w:t>
+      </w:r>
+      <w:r>
+        <w:rPr>
+          <w:rFonts w:ascii="Times New Roman" w:hAnsi="Times New Roman" w:cs="Times New Roman"/>
+          <w:sz w:val="24"/>
+          <w:szCs w:val="24"/>
+        </w:rPr>
+        <w:t>API</w:t>
+      </w:r>
+      <w:r>
+        <w:rPr>
+          <w:rFonts w:ascii="Times New Roman" w:hAnsi="Times New Roman" w:cs="Times New Roman"/>
+          <w:sz w:val="24"/>
+          <w:szCs w:val="24"/>
+        </w:rPr>
+        <w:t xml:space="preserve"> can be used to </w:t>
+      </w:r>
+      <w:r>
+        <w:rPr>
+          <w:rFonts w:ascii="Times New Roman" w:hAnsi="Times New Roman" w:cs="Times New Roman"/>
+          <w:sz w:val="24"/>
+          <w:szCs w:val="24"/>
+        </w:rPr>
+        <w:t>s</w:t>
+      </w:r>
+      <w:r>
+        <w:rPr>
+          <w:rFonts w:ascii="Times New Roman" w:hAnsi="Times New Roman" w:cs="Times New Roman"/>
+          <w:sz w:val="24"/>
+          <w:szCs w:val="24"/>
+        </w:rPr>
+        <w:t>earch for restaurants</w:t>
+      </w:r>
+      <w:r>
+        <w:rPr>
+          <w:rFonts w:ascii="Times New Roman" w:hAnsi="Times New Roman" w:cs="Times New Roman"/>
+          <w:sz w:val="24"/>
+          <w:szCs w:val="24"/>
+        </w:rPr>
+        <w:t xml:space="preserve"> </w:t>
+      </w:r>
+      <w:r>
+        <w:rPr>
+          <w:rFonts w:ascii="Times New Roman" w:hAnsi="Times New Roman" w:cs="Times New Roman"/>
+          <w:sz w:val="24"/>
+          <w:szCs w:val="24"/>
+        </w:rPr>
+        <w:t xml:space="preserve">based on </w:t>
+      </w:r>
+      <w:r>
+        <w:rPr>
+          <w:rFonts w:ascii="Times New Roman" w:hAnsi="Times New Roman" w:cs="Times New Roman"/>
+          <w:sz w:val="24"/>
+          <w:szCs w:val="24"/>
+        </w:rPr>
+        <w:t>range open</w:t>
+      </w:r>
+      <w:r>
+        <w:rPr>
+          <w:rFonts w:ascii="Times New Roman" w:hAnsi="Times New Roman" w:cs="Times New Roman"/>
+          <w:sz w:val="24"/>
+          <w:szCs w:val="24"/>
+        </w:rPr>
+        <w:t xml:space="preserve"> </w:t>
+      </w:r>
+      <w:r>
+        <w:rPr>
+          <w:rFonts w:ascii="Times New Roman" w:hAnsi="Times New Roman" w:cs="Times New Roman"/>
+          <w:sz w:val="24"/>
+          <w:szCs w:val="24"/>
+        </w:rPr>
+        <w:t>hours</w:t>
+      </w:r>
+      <w:r>
+        <w:rPr>
+          <w:rFonts w:ascii="Times New Roman" w:hAnsi="Times New Roman" w:cs="Times New Roman"/>
+          <w:sz w:val="24"/>
+          <w:szCs w:val="24"/>
+        </w:rPr>
+        <w:t xml:space="preserve">. This API can be accessed on the </w:t>
+      </w:r>
+      <w:r>
+        <w:rPr>
+          <w:rFonts w:ascii="Times New Roman" w:hAnsi="Times New Roman" w:cs="Times New Roman"/>
+          <w:b/>
+          <w:bCs/>
+          <w:sz w:val="24"/>
+          <w:szCs w:val="24"/>
+        </w:rPr>
+        <w:t>customer role</w:t>
+      </w:r>
+      <w:r>
+        <w:rPr>
+          <w:rFonts w:ascii="Times New Roman" w:hAnsi="Times New Roman" w:cs="Times New Roman"/>
+          <w:sz w:val="24"/>
+          <w:szCs w:val="24"/>
+        </w:rPr>
+        <w:t>. Required key [</w:t>
+      </w:r>
+      <w:r>
+        <w:rPr>
+          <w:rFonts w:ascii="Times New Roman" w:hAnsi="Times New Roman" w:cs="Times New Roman"/>
+          <w:sz w:val="24"/>
+          <w:szCs w:val="24"/>
+        </w:rPr>
+        <w:t>start_range_time</w:t>
+      </w:r>
+      <w:r>
+        <w:rPr>
+          <w:rFonts w:ascii="Times New Roman" w:hAnsi="Times New Roman" w:cs="Times New Roman"/>
+          <w:sz w:val="24"/>
+          <w:szCs w:val="24"/>
+        </w:rPr>
+        <w:t>,</w:t>
+      </w:r>
+      <w:r>
+        <w:rPr>
+          <w:rFonts w:ascii="Times New Roman" w:hAnsi="Times New Roman" w:cs="Times New Roman"/>
+          <w:sz w:val="24"/>
+          <w:szCs w:val="24"/>
+        </w:rPr>
+        <w:t xml:space="preserve"> </w:t>
+      </w:r>
+      <w:r>
+        <w:rPr>
+          <w:rFonts w:ascii="Times New Roman" w:hAnsi="Times New Roman" w:cs="Times New Roman"/>
+          <w:sz w:val="24"/>
+          <w:szCs w:val="24"/>
+        </w:rPr>
+        <w:t>end_range_time</w:t>
+      </w:r>
+      <w:r>
+        <w:rPr>
+          <w:rFonts w:ascii="Times New Roman" w:hAnsi="Times New Roman" w:cs="Times New Roman"/>
+          <w:sz w:val="24"/>
+          <w:szCs w:val="24"/>
+        </w:rPr>
+        <w:t>, offset, limit</w:t>
+      </w:r>
+      <w:r>
+        <w:rPr>
+          <w:rFonts w:ascii="Times New Roman" w:hAnsi="Times New Roman" w:cs="Times New Roman"/>
+          <w:sz w:val="24"/>
+          <w:szCs w:val="24"/>
+        </w:rPr>
+        <w:t>].</w:t>
+      </w:r>
+    </w:p>
+    <w:p>
+      <w:pPr>
+        <w:spacing w:after="0" w:line="360" w:lineRule="auto"/>
+        <w:ind w:left="720"/>
+        <w:rPr>
+          <w:rFonts w:ascii="Times New Roman" w:hAnsi="Times New Roman" w:cs="Times New Roman"/>
+          <w:sz w:val="24"/>
+          <w:szCs w:val="24"/>
+        </w:rPr>
+      </w:pPr>
+      <w:r>
+        <w:rPr>
+          <w:noProof/>
+        </w:rPr>
+        <w:lastRenderedPageBreak/>
+        <w:drawing>
+          <wp:inline distT="0" distB="0" distL="0" distR="0" wp14:anchorId="2ABF926F" wp14:editId="5781B8CB">
+            <wp:extent cx="5442677" cy="3380740"/>
+            <wp:effectExtent l="0" t="0" r="5715" b="0"/>
+            <wp:docPr id="13" name="Picture 13"/>
+            <wp:cNvGraphicFramePr>
+              <a:graphicFrameLocks xmlns:a="http://schemas.openxmlformats.org/drawingml/2006/main" noChangeAspect="1"/>
+            </wp:cNvGraphicFramePr>
+            <a:graphic xmlns:a="http://schemas.openxmlformats.org/drawingml/2006/main">
+              <a:graphicData uri="http://schemas.openxmlformats.org/drawingml/2006/picture">
+                <pic:pic xmlns:pic="http://schemas.openxmlformats.org/drawingml/2006/picture">
+                  <pic:nvPicPr>
+                    <pic:cNvPr id="1" name=""/>
+                    <pic:cNvPicPr/>
+                  </pic:nvPicPr>
+                  <pic:blipFill>
+                    <a:blip r:embed="rId14"/>
+                    <a:stretch>
+                      <a:fillRect/>
+                    </a:stretch>
+                  </pic:blipFill>
+                  <pic:spPr>
+                    <a:xfrm>
+                      <a:off x="0" y="0"/>
+                      <a:ext cx="5452559" cy="3386878"/>
+                    </a:xfrm>
+                    <a:prstGeom prst="rect">
+                      <a:avLst/>
+                    </a:prstGeom>
+                  </pic:spPr>
+                </pic:pic>
+              </a:graphicData>
+            </a:graphic>
+          </wp:inline>
+        </w:drawing>
+      </w:r>
+    </w:p>
+    <w:p>
+      <w:pPr>
+        <w:pStyle w:val="ListParagraph"/>
+        <w:numPr>
+          <w:ilvl w:val="0"/>
+          <w:numId w:val="3"/>
+        </w:numPr>
+        <w:spacing w:after="0" w:line="360" w:lineRule="auto"/>
+        <w:rPr>
+          <w:rFonts w:ascii="Times New Roman" w:hAnsi="Times New Roman" w:cs="Times New Roman"/>
+          <w:b/>
+          <w:bCs/>
+          <w:sz w:val="24"/>
+          <w:szCs w:val="24"/>
+        </w:rPr>
+      </w:pPr>
+      <w:r>
+        <w:rPr>
+          <w:rFonts w:ascii="Times New Roman" w:hAnsi="Times New Roman" w:cs="Times New Roman"/>
+          <w:b/>
+          <w:bCs/>
+          <w:sz w:val="24"/>
+          <w:szCs w:val="24"/>
+        </w:rPr>
+        <w:t>List all restaurants that have x-z number of dishes within a price range</w:t>
+      </w:r>
+      <w:r>
+        <w:rPr>
+          <w:rFonts w:ascii="Times New Roman" w:hAnsi="Times New Roman" w:cs="Times New Roman"/>
+          <w:b/>
+          <w:bCs/>
+          <w:sz w:val="24"/>
+          <w:szCs w:val="24"/>
+        </w:rPr>
+        <w:t xml:space="preserve"> </w:t>
+      </w:r>
+      <w:r>
+        <w:rPr>
+          <w:rFonts w:ascii="Times New Roman" w:hAnsi="Times New Roman" w:cs="Times New Roman"/>
+          <w:b/>
+          <w:bCs/>
+          <w:sz w:val="24"/>
+          <w:szCs w:val="24"/>
+        </w:rPr>
+        <w:t>[ /list-restaurant-</w:t>
+      </w:r>
+      <w:r>
+        <w:rPr>
+          <w:rFonts w:ascii="Times New Roman" w:hAnsi="Times New Roman" w:cs="Times New Roman"/>
+          <w:b/>
+          <w:bCs/>
+          <w:sz w:val="24"/>
+          <w:szCs w:val="24"/>
+        </w:rPr>
+        <w:t>by-price</w:t>
+      </w:r>
+      <w:r>
+        <w:rPr>
+          <w:rFonts w:ascii="Times New Roman" w:hAnsi="Times New Roman" w:cs="Times New Roman"/>
+          <w:b/>
+          <w:bCs/>
+          <w:sz w:val="24"/>
+          <w:szCs w:val="24"/>
+        </w:rPr>
+        <w:t xml:space="preserve"> ]</w:t>
+      </w:r>
+    </w:p>
+    <w:p>
+      <w:pPr>
+        <w:pStyle w:val="ListParagraph"/>
+        <w:spacing w:after="0" w:line="360" w:lineRule="auto"/>
+        <w:rPr>
+          <w:rFonts w:ascii="Times New Roman" w:hAnsi="Times New Roman" w:cs="Times New Roman"/>
+          <w:sz w:val="24"/>
+          <w:szCs w:val="24"/>
+        </w:rPr>
+      </w:pPr>
+      <w:r>
+        <w:rPr>
+          <w:rFonts w:ascii="Times New Roman" w:hAnsi="Times New Roman" w:cs="Times New Roman"/>
+          <w:sz w:val="24"/>
+          <w:szCs w:val="24"/>
+        </w:rPr>
+        <w:t xml:space="preserve">This </w:t>
+      </w:r>
+      <w:r>
+        <w:rPr>
+          <w:rFonts w:ascii="Times New Roman" w:hAnsi="Times New Roman" w:cs="Times New Roman"/>
+          <w:sz w:val="24"/>
+          <w:szCs w:val="24"/>
+        </w:rPr>
+        <w:t>API</w:t>
+      </w:r>
+      <w:r>
+        <w:rPr>
+          <w:rFonts w:ascii="Times New Roman" w:hAnsi="Times New Roman" w:cs="Times New Roman"/>
+          <w:sz w:val="24"/>
+          <w:szCs w:val="24"/>
+        </w:rPr>
+        <w:t xml:space="preserve"> can be used to </w:t>
+      </w:r>
+      <w:r>
+        <w:rPr>
+          <w:rFonts w:ascii="Times New Roman" w:hAnsi="Times New Roman" w:cs="Times New Roman"/>
+          <w:sz w:val="24"/>
+          <w:szCs w:val="24"/>
+        </w:rPr>
+        <w:t>s</w:t>
+      </w:r>
+      <w:r>
+        <w:rPr>
+          <w:rFonts w:ascii="Times New Roman" w:hAnsi="Times New Roman" w:cs="Times New Roman"/>
+          <w:sz w:val="24"/>
+          <w:szCs w:val="24"/>
+        </w:rPr>
+        <w:t>earch for restaurants</w:t>
+      </w:r>
+      <w:r>
+        <w:rPr>
+          <w:rFonts w:ascii="Times New Roman" w:hAnsi="Times New Roman" w:cs="Times New Roman"/>
+          <w:sz w:val="24"/>
+          <w:szCs w:val="24"/>
+        </w:rPr>
+        <w:t xml:space="preserve"> </w:t>
+      </w:r>
+      <w:r>
+        <w:rPr>
+          <w:rFonts w:ascii="Times New Roman" w:hAnsi="Times New Roman" w:cs="Times New Roman"/>
+          <w:sz w:val="24"/>
+          <w:szCs w:val="24"/>
+        </w:rPr>
+        <w:t>based on a valid price range from the restaurant's menu</w:t>
+      </w:r>
+      <w:r>
+        <w:rPr>
+          <w:rFonts w:ascii="Times New Roman" w:hAnsi="Times New Roman" w:cs="Times New Roman"/>
+          <w:sz w:val="24"/>
+          <w:szCs w:val="24"/>
+        </w:rPr>
+        <w:t xml:space="preserve">. This API can be accessed on the </w:t>
+      </w:r>
+      <w:r>
+        <w:rPr>
+          <w:rFonts w:ascii="Times New Roman" w:hAnsi="Times New Roman" w:cs="Times New Roman"/>
+          <w:b/>
+          <w:bCs/>
+          <w:sz w:val="24"/>
+          <w:szCs w:val="24"/>
+        </w:rPr>
+        <w:t>customer role</w:t>
+      </w:r>
+      <w:r>
+        <w:rPr>
+          <w:rFonts w:ascii="Times New Roman" w:hAnsi="Times New Roman" w:cs="Times New Roman"/>
+          <w:sz w:val="24"/>
+          <w:szCs w:val="24"/>
+        </w:rPr>
+        <w:t>. Required key [</w:t>
+      </w:r>
+      <w:r>
+        <w:rPr>
+          <w:rFonts w:ascii="Times New Roman" w:hAnsi="Times New Roman" w:cs="Times New Roman"/>
+          <w:sz w:val="24"/>
+          <w:szCs w:val="24"/>
+        </w:rPr>
+        <w:t>lowest_price, highest_price</w:t>
+      </w:r>
+      <w:r>
+        <w:rPr>
+          <w:rFonts w:ascii="Times New Roman" w:hAnsi="Times New Roman" w:cs="Times New Roman"/>
+          <w:sz w:val="24"/>
+          <w:szCs w:val="24"/>
+        </w:rPr>
+        <w:t>, offset, limit</w:t>
+      </w:r>
+      <w:r>
+        <w:rPr>
+          <w:rFonts w:ascii="Times New Roman" w:hAnsi="Times New Roman" w:cs="Times New Roman"/>
+          <w:sz w:val="24"/>
+          <w:szCs w:val="24"/>
+        </w:rPr>
+        <w:t>].</w:t>
+      </w:r>
+    </w:p>
+    <w:p>
+      <w:pPr>
+        <w:spacing w:after="0" w:line="360" w:lineRule="auto"/>
+        <w:ind w:left="720"/>
+        <w:rPr>
+          <w:rFonts w:ascii="Times New Roman" w:hAnsi="Times New Roman" w:cs="Times New Roman"/>
+          <w:sz w:val="24"/>
+          <w:szCs w:val="24"/>
+        </w:rPr>
+      </w:pPr>
+      <w:r>
+        <w:rPr>
+          <w:noProof/>
+        </w:rPr>
+        <w:drawing>
+          <wp:inline distT="0" distB="0" distL="0" distR="0" wp14:anchorId="39E4A994" wp14:editId="2758A3BC">
+            <wp:extent cx="5438775" cy="3382383"/>
+            <wp:effectExtent l="0" t="0" r="0" b="8890"/>
+            <wp:docPr id="16" name="Picture 16"/>
+            <wp:cNvGraphicFramePr>
+              <a:graphicFrameLocks xmlns:a="http://schemas.openxmlformats.org/drawingml/2006/main" noChangeAspect="1"/>
+            </wp:cNvGraphicFramePr>
+            <a:graphic xmlns:a="http://schemas.openxmlformats.org/drawingml/2006/main">
+              <a:graphicData uri="http://schemas.openxmlformats.org/drawingml/2006/picture">
+                <pic:pic xmlns:pic="http://schemas.openxmlformats.org/drawingml/2006/picture">
+                  <pic:nvPicPr>
+                    <pic:cNvPr id="1" name=""/>
+                    <pic:cNvPicPr/>
+                  </pic:nvPicPr>
+                  <pic:blipFill>
+                    <a:blip r:embed="rId15"/>
+                    <a:stretch>
+                      <a:fillRect/>
+                    </a:stretch>
+                  </pic:blipFill>
+                  <pic:spPr>
+                    <a:xfrm>
+                      <a:off x="0" y="0"/>
+                      <a:ext cx="5446634" cy="3387271"/>
+                    </a:xfrm>
+                    <a:prstGeom prst="rect">
+                      <a:avLst/>
+                    </a:prstGeom>
+                  </pic:spPr>
+                </pic:pic>
+              </a:graphicData>
+            </a:graphic>
+          </wp:inline>
+        </w:drawing>
+      </w:r>
+    </w:p>
+    <w:p>
+      <w:pPr>
+        <w:pStyle w:val="ListParagraph"/>
+        <w:numPr>
+          <w:ilvl w:val="0"/>
+          <w:numId w:val="3"/>
+        </w:numPr>
+        <w:spacing w:after="0" w:line="360" w:lineRule="auto"/>
+        <w:rPr>
+          <w:rFonts w:ascii="Times New Roman" w:hAnsi="Times New Roman" w:cs="Times New Roman"/>
+          <w:b/>
+          <w:bCs/>
+          <w:sz w:val="24"/>
+          <w:szCs w:val="24"/>
+        </w:rPr>
+      </w:pPr>
+      <w:r>
+        <w:rPr>
+          <w:rFonts w:ascii="Times New Roman" w:hAnsi="Times New Roman" w:cs="Times New Roman"/>
+          <w:b/>
+          <w:bCs/>
+          <w:sz w:val="24"/>
+          <w:szCs w:val="24"/>
+        </w:rPr>
+        <w:lastRenderedPageBreak/>
+        <w:t>Search for restaurants or dishes by name, ranked by relevance to search term</w:t>
+      </w:r>
+      <w:r>
+        <w:rPr>
+          <w:rFonts w:ascii="Times New Roman" w:hAnsi="Times New Roman" w:cs="Times New Roman"/>
+          <w:b/>
+          <w:bCs/>
+          <w:sz w:val="24"/>
+          <w:szCs w:val="24"/>
+        </w:rPr>
+        <w:t xml:space="preserve"> </w:t>
+      </w:r>
+      <w:r>
+        <w:rPr>
+          <w:rFonts w:ascii="Times New Roman" w:hAnsi="Times New Roman" w:cs="Times New Roman"/>
+          <w:b/>
+          <w:bCs/>
+          <w:sz w:val="24"/>
+          <w:szCs w:val="24"/>
+        </w:rPr>
+        <w:t>[ /list-restaurant-</w:t>
+      </w:r>
+      <w:r>
+        <w:rPr>
+          <w:rFonts w:ascii="Times New Roman" w:hAnsi="Times New Roman" w:cs="Times New Roman"/>
+          <w:b/>
+          <w:bCs/>
+          <w:sz w:val="24"/>
+          <w:szCs w:val="24"/>
+        </w:rPr>
+        <w:t>dish</w:t>
+      </w:r>
+      <w:r>
+        <w:rPr>
+          <w:rFonts w:ascii="Times New Roman" w:hAnsi="Times New Roman" w:cs="Times New Roman"/>
+          <w:b/>
+          <w:bCs/>
+          <w:sz w:val="24"/>
+          <w:szCs w:val="24"/>
+        </w:rPr>
+        <w:t xml:space="preserve"> ]</w:t>
+      </w:r>
+    </w:p>
+    <w:p>
+      <w:pPr>
+        <w:pStyle w:val="ListParagraph"/>
+        <w:spacing w:after="0" w:line="360" w:lineRule="auto"/>
+        <w:rPr>
+          <w:rFonts w:ascii="Times New Roman" w:hAnsi="Times New Roman" w:cs="Times New Roman"/>
+          <w:sz w:val="24"/>
+          <w:szCs w:val="24"/>
+        </w:rPr>
+      </w:pPr>
+      <w:r>
+        <w:rPr>
+          <w:rFonts w:ascii="Times New Roman" w:hAnsi="Times New Roman" w:cs="Times New Roman"/>
+          <w:sz w:val="24"/>
+          <w:szCs w:val="24"/>
+        </w:rPr>
+        <w:t xml:space="preserve">This </w:t>
+      </w:r>
+      <w:r>
+        <w:rPr>
+          <w:rFonts w:ascii="Times New Roman" w:hAnsi="Times New Roman" w:cs="Times New Roman"/>
+          <w:sz w:val="24"/>
+          <w:szCs w:val="24"/>
+        </w:rPr>
+        <w:t>API</w:t>
+      </w:r>
+      <w:r>
+        <w:rPr>
+          <w:rFonts w:ascii="Times New Roman" w:hAnsi="Times New Roman" w:cs="Times New Roman"/>
+          <w:sz w:val="24"/>
+          <w:szCs w:val="24"/>
+        </w:rPr>
+        <w:t xml:space="preserve"> can be used to </w:t>
+      </w:r>
+      <w:r>
+        <w:rPr>
+          <w:rFonts w:ascii="Times New Roman" w:hAnsi="Times New Roman" w:cs="Times New Roman"/>
+          <w:sz w:val="24"/>
+          <w:szCs w:val="24"/>
+        </w:rPr>
+        <w:t>s</w:t>
+      </w:r>
+      <w:r>
+        <w:rPr>
+          <w:rFonts w:ascii="Times New Roman" w:hAnsi="Times New Roman" w:cs="Times New Roman"/>
+          <w:sz w:val="24"/>
+          <w:szCs w:val="24"/>
+        </w:rPr>
+        <w:t>earch for restaurants</w:t>
+      </w:r>
+      <w:r>
+        <w:rPr>
+          <w:rFonts w:ascii="Times New Roman" w:hAnsi="Times New Roman" w:cs="Times New Roman"/>
+          <w:sz w:val="24"/>
+          <w:szCs w:val="24"/>
+        </w:rPr>
+        <w:t xml:space="preserve"> or dish</w:t>
+      </w:r>
+      <w:r>
+        <w:rPr>
+          <w:rFonts w:ascii="Times New Roman" w:hAnsi="Times New Roman" w:cs="Times New Roman"/>
+          <w:sz w:val="24"/>
+          <w:szCs w:val="24"/>
+        </w:rPr>
+        <w:t xml:space="preserve"> that matching search term</w:t>
+      </w:r>
+      <w:r>
+        <w:rPr>
+          <w:rFonts w:ascii="Times New Roman" w:hAnsi="Times New Roman" w:cs="Times New Roman"/>
+          <w:sz w:val="24"/>
+          <w:szCs w:val="24"/>
+        </w:rPr>
+        <w:t xml:space="preserve">. This API can be accessed on the </w:t>
+      </w:r>
+      <w:r>
+        <w:rPr>
+          <w:rFonts w:ascii="Times New Roman" w:hAnsi="Times New Roman" w:cs="Times New Roman"/>
+          <w:b/>
+          <w:bCs/>
+          <w:sz w:val="24"/>
+          <w:szCs w:val="24"/>
+        </w:rPr>
+        <w:t>customer role</w:t>
+      </w:r>
+      <w:r>
+        <w:rPr>
+          <w:rFonts w:ascii="Times New Roman" w:hAnsi="Times New Roman" w:cs="Times New Roman"/>
+          <w:sz w:val="24"/>
+          <w:szCs w:val="24"/>
+        </w:rPr>
+        <w:t>. Required key [</w:t>
+      </w:r>
+      <w:r>
+        <w:rPr>
+          <w:rFonts w:ascii="Times New Roman" w:hAnsi="Times New Roman" w:cs="Times New Roman"/>
+          <w:sz w:val="24"/>
+          <w:szCs w:val="24"/>
+        </w:rPr>
+        <w:t>search</w:t>
+      </w:r>
+      <w:r>
+        <w:rPr>
+          <w:rFonts w:ascii="Times New Roman" w:hAnsi="Times New Roman" w:cs="Times New Roman"/>
+          <w:sz w:val="24"/>
+          <w:szCs w:val="24"/>
+        </w:rPr>
+        <w:t>, offset, limit</w:t>
+      </w:r>
+      <w:r>
+        <w:rPr>
+          <w:rFonts w:ascii="Times New Roman" w:hAnsi="Times New Roman" w:cs="Times New Roman"/>
+          <w:sz w:val="24"/>
+          <w:szCs w:val="24"/>
+        </w:rPr>
+        <w:t>].</w:t>
+      </w:r>
+    </w:p>
+    <w:p>
+      <w:pPr>
+        <w:spacing w:after="0" w:line="360" w:lineRule="auto"/>
+        <w:ind w:left="720"/>
+        <w:rPr>
+          <w:rFonts w:ascii="Times New Roman" w:hAnsi="Times New Roman" w:cs="Times New Roman"/>
+          <w:sz w:val="24"/>
+          <w:szCs w:val="24"/>
+        </w:rPr>
+      </w:pPr>
+      <w:r>
+        <w:rPr>
+          <w:noProof/>
+        </w:rPr>
+        <w:drawing>
+          <wp:inline distT="0" distB="0" distL="0" distR="0" wp14:anchorId="50D2703F" wp14:editId="70263A38">
+            <wp:extent cx="5472135" cy="3316605"/>
+            <wp:effectExtent l="0" t="0" r="0" b="0"/>
+            <wp:docPr id="17" name="Picture 17"/>
+            <wp:cNvGraphicFramePr>
+              <a:graphicFrameLocks xmlns:a="http://schemas.openxmlformats.org/drawingml/2006/main" noChangeAspect="1"/>
+            </wp:cNvGraphicFramePr>
+            <a:graphic xmlns:a="http://schemas.openxmlformats.org/drawingml/2006/main">
+              <a:graphicData uri="http://schemas.openxmlformats.org/drawingml/2006/picture">
+                <pic:pic xmlns:pic="http://schemas.openxmlformats.org/drawingml/2006/picture">
+                  <pic:nvPicPr>
+                    <pic:cNvPr id="1" name=""/>
+                    <pic:cNvPicPr/>
+                  </pic:nvPicPr>
+                  <pic:blipFill>
+                    <a:blip r:embed="rId16"/>
+                    <a:stretch>
+                      <a:fillRect/>
+                    </a:stretch>
+                  </pic:blipFill>
+                  <pic:spPr>
+                    <a:xfrm>
+                      <a:off x="0" y="0"/>
+                      <a:ext cx="5475849" cy="3318856"/>
+                    </a:xfrm>
+                    <a:prstGeom prst="rect">
+                      <a:avLst/>
+                    </a:prstGeom>
+                  </pic:spPr>
+                </pic:pic>
+              </a:graphicData>
+            </a:graphic>
+          </wp:inline>
+        </w:drawing>
+      </w:r>
+    </w:p>
+    <w:p>
+      <w:pPr>
+        <w:pStyle w:val="ListParagraph"/>
+        <w:numPr>
+          <w:ilvl w:val="0"/>
+          <w:numId w:val="3"/>
+        </w:numPr>
+        <w:spacing w:after="0" w:line="360" w:lineRule="auto"/>
+        <w:rPr>
+          <w:rFonts w:ascii="Times New Roman" w:hAnsi="Times New Roman" w:cs="Times New Roman"/>
+          <w:b/>
+          <w:bCs/>
+          <w:sz w:val="24"/>
+          <w:szCs w:val="24"/>
+        </w:rPr>
+      </w:pPr>
+      <w:r>
+        <w:rPr>
+          <w:rFonts w:ascii="Times New Roman" w:hAnsi="Times New Roman" w:cs="Times New Roman"/>
+          <w:b/>
+          <w:bCs/>
+          <w:sz w:val="24"/>
+          <w:szCs w:val="24"/>
+        </w:rPr>
+        <w:t>Search for restaurants that has a dish matching search term</w:t>
+      </w:r>
+      <w:r>
+        <w:rPr>
+          <w:rFonts w:ascii="Times New Roman" w:hAnsi="Times New Roman" w:cs="Times New Roman"/>
+          <w:b/>
+          <w:bCs/>
+          <w:sz w:val="24"/>
+          <w:szCs w:val="24"/>
+        </w:rPr>
+        <w:t xml:space="preserve"> [ /list-restaurant-</w:t>
+      </w:r>
+      <w:r>
+        <w:rPr>
+          <w:rFonts w:ascii="Times New Roman" w:hAnsi="Times New Roman" w:cs="Times New Roman"/>
+          <w:b/>
+          <w:bCs/>
+          <w:sz w:val="24"/>
+          <w:szCs w:val="24"/>
+        </w:rPr>
+        <w:t>by-</w:t>
+      </w:r>
+      <w:r>
+        <w:rPr>
+          <w:rFonts w:ascii="Times New Roman" w:hAnsi="Times New Roman" w:cs="Times New Roman"/>
+          <w:b/>
+          <w:bCs/>
+          <w:sz w:val="24"/>
+          <w:szCs w:val="24"/>
+        </w:rPr>
+        <w:t>dish</w:t>
+      </w:r>
+      <w:r>
+        <w:rPr>
+          <w:rFonts w:ascii="Times New Roman" w:hAnsi="Times New Roman" w:cs="Times New Roman"/>
+          <w:b/>
+          <w:bCs/>
+          <w:sz w:val="24"/>
+          <w:szCs w:val="24"/>
+        </w:rPr>
+        <w:t xml:space="preserve"> ]</w:t>
+      </w:r>
+    </w:p>
+    <w:p>
+      <w:pPr>
+        <w:pStyle w:val="ListParagraph"/>
+        <w:spacing w:after="0" w:line="360" w:lineRule="auto"/>
+        <w:rPr>
+          <w:rFonts w:ascii="Times New Roman" w:hAnsi="Times New Roman" w:cs="Times New Roman"/>
+          <w:sz w:val="24"/>
+          <w:szCs w:val="24"/>
+        </w:rPr>
+      </w:pPr>
+      <w:r>
+        <w:rPr>
+          <w:rFonts w:ascii="Times New Roman" w:hAnsi="Times New Roman" w:cs="Times New Roman"/>
+          <w:sz w:val="24"/>
+          <w:szCs w:val="24"/>
+        </w:rPr>
+        <w:t xml:space="preserve">This </w:t>
+      </w:r>
+      <w:r>
+        <w:rPr>
+          <w:rFonts w:ascii="Times New Roman" w:hAnsi="Times New Roman" w:cs="Times New Roman"/>
+          <w:sz w:val="24"/>
+          <w:szCs w:val="24"/>
+        </w:rPr>
+        <w:t>API</w:t>
+      </w:r>
+      <w:r>
+        <w:rPr>
+          <w:rFonts w:ascii="Times New Roman" w:hAnsi="Times New Roman" w:cs="Times New Roman"/>
+          <w:sz w:val="24"/>
+          <w:szCs w:val="24"/>
+        </w:rPr>
+        <w:t xml:space="preserve"> can be used to </w:t>
+      </w:r>
+      <w:r>
+        <w:rPr>
+          <w:rFonts w:ascii="Times New Roman" w:hAnsi="Times New Roman" w:cs="Times New Roman"/>
+          <w:sz w:val="24"/>
+          <w:szCs w:val="24"/>
+        </w:rPr>
+        <w:t>s</w:t>
+      </w:r>
+      <w:r>
+        <w:rPr>
+          <w:rFonts w:ascii="Times New Roman" w:hAnsi="Times New Roman" w:cs="Times New Roman"/>
+          <w:sz w:val="24"/>
+          <w:szCs w:val="24"/>
+        </w:rPr>
+        <w:t>earch for restaurants that has a dish matching search term</w:t>
+      </w:r>
+      <w:r>
+        <w:rPr>
+          <w:rFonts w:ascii="Times New Roman" w:hAnsi="Times New Roman" w:cs="Times New Roman"/>
+          <w:sz w:val="24"/>
+          <w:szCs w:val="24"/>
+        </w:rPr>
+        <w:t xml:space="preserve">. This API can be accessed on the </w:t>
+      </w:r>
+      <w:r>
+        <w:rPr>
+          <w:rFonts w:ascii="Times New Roman" w:hAnsi="Times New Roman" w:cs="Times New Roman"/>
+          <w:b/>
+          <w:bCs/>
+          <w:sz w:val="24"/>
+          <w:szCs w:val="24"/>
+        </w:rPr>
+        <w:t>customer role</w:t>
+      </w:r>
+      <w:r>
+        <w:rPr>
+          <w:rFonts w:ascii="Times New Roman" w:hAnsi="Times New Roman" w:cs="Times New Roman"/>
+          <w:sz w:val="24"/>
+          <w:szCs w:val="24"/>
+        </w:rPr>
+        <w:t>. Required key [</w:t>
+      </w:r>
+      <w:r>
+        <w:rPr>
+          <w:rFonts w:ascii="Times New Roman" w:hAnsi="Times New Roman" w:cs="Times New Roman"/>
+          <w:sz w:val="24"/>
+          <w:szCs w:val="24"/>
+        </w:rPr>
+        <w:t>dish</w:t>
+      </w:r>
+      <w:r>
+        <w:rPr>
+          <w:rFonts w:ascii="Times New Roman" w:hAnsi="Times New Roman" w:cs="Times New Roman"/>
+          <w:sz w:val="24"/>
+          <w:szCs w:val="24"/>
+        </w:rPr>
+        <w:t>, offset, limit</w:t>
+      </w:r>
+      <w:r>
+        <w:rPr>
+          <w:rFonts w:ascii="Times New Roman" w:hAnsi="Times New Roman" w:cs="Times New Roman"/>
+          <w:sz w:val="24"/>
+          <w:szCs w:val="24"/>
+        </w:rPr>
+        <w:t>].</w:t>
+      </w:r>
+    </w:p>
+    <w:p>
+      <w:pPr>
+        <w:spacing w:after="0" w:line="360" w:lineRule="auto"/>
+        <w:ind w:left="720"/>
+        <w:rPr>
+          <w:rFonts w:ascii="Times New Roman" w:hAnsi="Times New Roman" w:cs="Times New Roman"/>
+          <w:sz w:val="24"/>
+          <w:szCs w:val="24"/>
+        </w:rPr>
+      </w:pPr>
+      <w:r>
+        <w:rPr>
+          <w:noProof/>
+        </w:rPr>
+        <w:lastRenderedPageBreak/>
+        <w:drawing>
+          <wp:inline distT="0" distB="0" distL="0" distR="0" wp14:anchorId="48BD571A" wp14:editId="767F0D30">
+            <wp:extent cx="5479659" cy="3375025"/>
+            <wp:effectExtent l="0" t="0" r="6985" b="0"/>
+            <wp:docPr id="18" name="Picture 18"/>
+            <wp:cNvGraphicFramePr>
+              <a:graphicFrameLocks xmlns:a="http://schemas.openxmlformats.org/drawingml/2006/main" noChangeAspect="1"/>
+            </wp:cNvGraphicFramePr>
+            <a:graphic xmlns:a="http://schemas.openxmlformats.org/drawingml/2006/main">
+              <a:graphicData uri="http://schemas.openxmlformats.org/drawingml/2006/picture">
+                <pic:pic xmlns:pic="http://schemas.openxmlformats.org/drawingml/2006/picture">
+                  <pic:nvPicPr>
+                    <pic:cNvPr id="1" name=""/>
+                    <pic:cNvPicPr/>
+                  </pic:nvPicPr>
+                  <pic:blipFill>
+                    <a:blip r:embed="rId17"/>
+                    <a:stretch>
+                      <a:fillRect/>
+                    </a:stretch>
+                  </pic:blipFill>
+                  <pic:spPr>
+                    <a:xfrm>
+                      <a:off x="0" y="0"/>
+                      <a:ext cx="5487656" cy="3379951"/>
                     </a:xfrm>
                     <a:prstGeom prst="rect">
                       <a:avLst/>

</xml_diff>